<commit_message>
Added content to Website Development.docx file
</commit_message>
<xml_diff>
--- a/E-business solution_ last task.docx
+++ b/E-business solution_ last task.docx
@@ -134,15 +134,36 @@
         <w:t>Dzintars</w:t>
       </w:r>
     </w:p>
-    <w:p/>
     <w:p>
       <w:pPr>
         <w:pStyle w:val="Heading2"/>
       </w:pPr>
       <w:bookmarkStart w:id="0" w:name="_khtaot7217pf" w:colFirst="0" w:colLast="0"/>
       <w:bookmarkEnd w:id="0"/>
-      <w:r>
-        <w:br/>
+    </w:p>
+    <w:p/>
+    <w:p>
+      <w:pPr>
+        <w:pStyle w:val="Heading2"/>
+      </w:pPr>
+    </w:p>
+    <w:p>
+      <w:pPr>
+        <w:pStyle w:val="Heading2"/>
+      </w:pPr>
+    </w:p>
+    <w:p>
+      <w:pPr>
+        <w:pStyle w:val="Heading2"/>
+      </w:pPr>
+    </w:p>
+    <w:p/>
+    <w:p>
+      <w:pPr>
+        <w:pStyle w:val="Heading2"/>
+      </w:pPr>
+      <w:r>
+        <w:lastRenderedPageBreak/>
         <w:t xml:space="preserve">1. Website Development </w:t>
       </w:r>
     </w:p>
@@ -279,7 +300,6 @@
         <w:rPr>
           <w:b/>
         </w:rPr>
-        <w:lastRenderedPageBreak/>
         <w:t>Electric Blue (#007BFF):</w:t>
       </w:r>
       <w:r>
@@ -606,6 +626,7 @@
       <w:bookmarkStart w:id="4" w:name="_h2tb59w9wx4b" w:colFirst="0" w:colLast="0"/>
       <w:bookmarkEnd w:id="4"/>
       <w:r>
+        <w:lastRenderedPageBreak/>
         <w:t>Responsive Design</w:t>
       </w:r>
     </w:p>
@@ -766,7 +787,6 @@
       <w:bookmarkStart w:id="7" w:name="_20t0cq951b48" w:colFirst="0" w:colLast="0"/>
       <w:bookmarkEnd w:id="7"/>
       <w:r>
-        <w:lastRenderedPageBreak/>
         <w:t>Fast Load Times</w:t>
       </w:r>
     </w:p>
@@ -987,550 +1007,725 @@
       </w:r>
       <w:r>
         <w:t xml:space="preserve"> AWS CloudFront integrated with AWS S3.</w:t>
-      </w:r>
-    </w:p>
-    <w:p/>
-    <w:p>
-      <w:pPr>
-        <w:pStyle w:val="Heading3"/>
-      </w:pPr>
-      <w:bookmarkStart w:id="10" w:name="_jas8maq5hht9" w:colFirst="0" w:colLast="0"/>
-      <w:bookmarkEnd w:id="10"/>
-      <w:r>
-        <w:t>Clear Call-to-Actions (CTAs)</w:t>
-      </w:r>
-    </w:p>
-    <w:p>
-      <w:pPr>
-        <w:pStyle w:val="Heading4"/>
-      </w:pPr>
-      <w:bookmarkStart w:id="11" w:name="_ja4wlqj8wf92" w:colFirst="0" w:colLast="0"/>
-      <w:bookmarkEnd w:id="11"/>
-      <w:r>
-        <w:t>Key Features</w:t>
-      </w:r>
-    </w:p>
-    <w:p>
-      <w:pPr>
-        <w:numPr>
-          <w:ilvl w:val="0"/>
-          <w:numId w:val="4"/>
-        </w:numPr>
-      </w:pPr>
-      <w:r>
-        <w:rPr>
-          <w:b/>
-        </w:rPr>
-        <w:t xml:space="preserve">Strategic </w:t>
-      </w:r>
-      <w:r>
-        <w:rPr>
-          <w:b/>
-        </w:rPr>
-        <w:t>Placement</w:t>
-      </w:r>
-      <w:r>
-        <w:t>:</w:t>
-      </w:r>
-      <w:r>
-        <w:t xml:space="preserve"> Place CTAs prominently on the homepage, product pages, and at the end of blog posts. Ensure they stand out visually.</w:t>
-      </w:r>
-    </w:p>
-    <w:p>
-      <w:pPr>
-        <w:numPr>
-          <w:ilvl w:val="0"/>
-          <w:numId w:val="4"/>
-        </w:numPr>
-      </w:pPr>
-      <w:r>
-        <w:rPr>
-          <w:b/>
-        </w:rPr>
-        <w:t xml:space="preserve">Action-Oriented </w:t>
-      </w:r>
-      <w:r>
-        <w:rPr>
-          <w:b/>
-        </w:rPr>
-        <w:t>Languag</w:t>
-      </w:r>
-      <w:r>
-        <w:t>e:</w:t>
-      </w:r>
-      <w:r>
-        <w:t xml:space="preserve"> Use clear, concise, and compelling language that encourages users to take action (e.g., “Book a Test Drive,” “Request a Quote,” “Sign Up for Updates”).</w:t>
-      </w:r>
-    </w:p>
-    <w:p>
-      <w:pPr>
-        <w:numPr>
-          <w:ilvl w:val="0"/>
-          <w:numId w:val="4"/>
-        </w:numPr>
-      </w:pPr>
-      <w:r>
-        <w:rPr>
-          <w:b/>
-        </w:rPr>
-        <w:t xml:space="preserve">A/B </w:t>
-      </w:r>
-      <w:r>
-        <w:rPr>
-          <w:b/>
-        </w:rPr>
-        <w:t>Testing:</w:t>
-      </w:r>
-      <w:r>
-        <w:t xml:space="preserve"> Continuously test different CTA designs and placements to determine what works best.</w:t>
-      </w:r>
-    </w:p>
-    <w:p>
-      <w:pPr>
-        <w:pStyle w:val="Heading4"/>
-      </w:pPr>
-      <w:bookmarkStart w:id="12" w:name="_ygluzb5vkwp" w:colFirst="0" w:colLast="0"/>
-      <w:bookmarkEnd w:id="12"/>
-      <w:r>
-        <w:t>Technologies &amp; Tools:</w:t>
-      </w:r>
-    </w:p>
-    <w:p>
-      <w:pPr>
-        <w:numPr>
-          <w:ilvl w:val="0"/>
-          <w:numId w:val="44"/>
-        </w:numPr>
-      </w:pPr>
-      <w:r>
-        <w:rPr>
-          <w:b/>
-        </w:rPr>
-        <w:t xml:space="preserve">A/B Testing </w:t>
-      </w:r>
-      <w:r>
-        <w:rPr>
-          <w:b/>
-        </w:rPr>
-        <w:t>Tools:</w:t>
-      </w:r>
-      <w:r>
-        <w:t xml:space="preserve"> Optimizely, Google Optimize.</w:t>
-      </w:r>
-    </w:p>
-    <w:p>
-      <w:pPr>
-        <w:numPr>
-          <w:ilvl w:val="0"/>
-          <w:numId w:val="44"/>
-        </w:numPr>
-      </w:pPr>
-      <w:r>
-        <w:rPr>
-          <w:b/>
-        </w:rPr>
-        <w:t xml:space="preserve">Heatmaps &amp; </w:t>
-      </w:r>
-      <w:r>
-        <w:rPr>
-          <w:b/>
-        </w:rPr>
-        <w:t>Analytics:</w:t>
-      </w:r>
-      <w:r>
-        <w:t xml:space="preserve"> Hotjar, Crazy Egg to understand user interactions and optimize CTA placements.</w:t>
-      </w:r>
-    </w:p>
-    <w:p/>
-    <w:p>
-      <w:pPr>
-        <w:pStyle w:val="Heading3"/>
-      </w:pPr>
-      <w:bookmarkStart w:id="13" w:name="_bbwzcal6omq1" w:colFirst="0" w:colLast="0"/>
-      <w:bookmarkEnd w:id="13"/>
-      <w:r>
-        <w:t>Analytics Integration</w:t>
-      </w:r>
-    </w:p>
-    <w:p>
-      <w:pPr>
-        <w:pStyle w:val="Heading4"/>
-      </w:pPr>
-      <w:bookmarkStart w:id="14" w:name="_h5q0pbnkozfi" w:colFirst="0" w:colLast="0"/>
-      <w:bookmarkEnd w:id="14"/>
-      <w:r>
-        <w:t>Key Features</w:t>
-      </w:r>
-    </w:p>
-    <w:p>
-      <w:pPr>
-        <w:numPr>
-          <w:ilvl w:val="0"/>
-          <w:numId w:val="8"/>
-        </w:numPr>
-      </w:pPr>
-      <w:r>
-        <w:rPr>
-          <w:b/>
-        </w:rPr>
-        <w:t xml:space="preserve">Visitor </w:t>
-      </w:r>
-      <w:r>
-        <w:rPr>
-          <w:b/>
-        </w:rPr>
-        <w:t>Tracking</w:t>
-      </w:r>
-      <w:r>
-        <w:t>:</w:t>
-      </w:r>
-      <w:r>
-        <w:t xml:space="preserve"> Implement Google Analytics to track visitor behavior, traffic sources, and conversion rates.</w:t>
-      </w:r>
-    </w:p>
-    <w:p>
-      <w:pPr>
-        <w:numPr>
-          <w:ilvl w:val="0"/>
-          <w:numId w:val="8"/>
-        </w:numPr>
-      </w:pPr>
-      <w:r>
-        <w:rPr>
-          <w:b/>
-        </w:rPr>
-        <w:lastRenderedPageBreak/>
-        <w:t xml:space="preserve">Goal </w:t>
-      </w:r>
-      <w:r>
-        <w:rPr>
-          <w:b/>
-        </w:rPr>
-        <w:t>Setting</w:t>
-      </w:r>
-      <w:r>
-        <w:t>:</w:t>
-      </w:r>
-      <w:r>
-        <w:t xml:space="preserve"> Define and track goals such as request quote, test drive bookings, and purchases.</w:t>
-      </w:r>
-    </w:p>
-    <w:p>
-      <w:pPr>
-        <w:numPr>
-          <w:ilvl w:val="0"/>
-          <w:numId w:val="8"/>
-        </w:numPr>
-      </w:pPr>
-      <w:r>
-        <w:rPr>
-          <w:b/>
-        </w:rPr>
-        <w:t xml:space="preserve">Custom </w:t>
-      </w:r>
-      <w:r>
-        <w:rPr>
-          <w:b/>
-        </w:rPr>
-        <w:t>Reports</w:t>
-      </w:r>
-      <w:r>
-        <w:t>:</w:t>
-      </w:r>
-      <w:r>
-        <w:t xml:space="preserve"> Create custom reports to analyze specific metrics relevant to your business.</w:t>
-      </w:r>
-    </w:p>
-    <w:p>
-      <w:pPr>
-        <w:pStyle w:val="Heading4"/>
-      </w:pPr>
-      <w:bookmarkStart w:id="15" w:name="_ypfgpl7k4zzw" w:colFirst="0" w:colLast="0"/>
-      <w:bookmarkEnd w:id="15"/>
-      <w:r>
-        <w:t>Technologies &amp; Tools:</w:t>
-      </w:r>
-    </w:p>
-    <w:p>
-      <w:pPr>
-        <w:numPr>
-          <w:ilvl w:val="0"/>
-          <w:numId w:val="44"/>
-        </w:numPr>
-      </w:pPr>
-      <w:r>
-        <w:rPr>
-          <w:b/>
-        </w:rPr>
-        <w:t xml:space="preserve">Google </w:t>
-      </w:r>
-      <w:r>
-        <w:rPr>
-          <w:b/>
-        </w:rPr>
-        <w:t>Analytics:</w:t>
-      </w:r>
-      <w:r>
-        <w:t xml:space="preserve"> For comprehensive tracking and reporting.</w:t>
-      </w:r>
-    </w:p>
-    <w:p>
-      <w:pPr>
-        <w:numPr>
-          <w:ilvl w:val="0"/>
-          <w:numId w:val="44"/>
-        </w:numPr>
-      </w:pPr>
-      <w:r>
-        <w:rPr>
-          <w:b/>
-        </w:rPr>
-        <w:t xml:space="preserve">Google Tag </w:t>
-      </w:r>
-      <w:r>
-        <w:rPr>
-          <w:b/>
-        </w:rPr>
-        <w:t xml:space="preserve">Manager: </w:t>
-      </w:r>
-      <w:r>
-        <w:rPr>
-          <w:bCs/>
-        </w:rPr>
-        <w:t>To</w:t>
-      </w:r>
-      <w:r>
-        <w:t xml:space="preserve"> manage and deploy marketing tags without modifying the codebase.</w:t>
-      </w:r>
-    </w:p>
-    <w:p/>
-    <w:p>
-      <w:r>
-        <w:t>Secure and Trustworthy</w:t>
-      </w:r>
-    </w:p>
-    <w:p>
-      <w:r>
-        <w:t>Key Features</w:t>
-      </w:r>
-    </w:p>
-    <w:p>
-      <w:r>
-        <w:t>HTTPS</w:t>
-      </w:r>
-    </w:p>
-    <w:p>
-      <w:r>
-        <w:t>Trust Badges</w:t>
       </w:r>
     </w:p>
     <w:p/>
     <w:p/>
     <w:p/>
+    <w:p>
+      <w:pPr>
+        <w:pStyle w:val="Heading3"/>
+      </w:pPr>
+      <w:bookmarkStart w:id="10" w:name="_jas8maq5hht9" w:colFirst="0" w:colLast="0"/>
+      <w:bookmarkEnd w:id="10"/>
+      <w:r>
+        <w:lastRenderedPageBreak/>
+        <w:t>Clear Call-to-Actions (CTAs)</w:t>
+      </w:r>
+    </w:p>
+    <w:p>
+      <w:pPr>
+        <w:pStyle w:val="Heading4"/>
+      </w:pPr>
+      <w:bookmarkStart w:id="11" w:name="_ja4wlqj8wf92" w:colFirst="0" w:colLast="0"/>
+      <w:bookmarkEnd w:id="11"/>
+      <w:r>
+        <w:t>Key Features</w:t>
+      </w:r>
+    </w:p>
+    <w:p>
+      <w:pPr>
+        <w:numPr>
+          <w:ilvl w:val="0"/>
+          <w:numId w:val="4"/>
+        </w:numPr>
+      </w:pPr>
+      <w:r>
+        <w:rPr>
+          <w:b/>
+        </w:rPr>
+        <w:t xml:space="preserve">Strategic </w:t>
+      </w:r>
+      <w:r>
+        <w:rPr>
+          <w:b/>
+        </w:rPr>
+        <w:t>Placement</w:t>
+      </w:r>
+      <w:r>
+        <w:t>:</w:t>
+      </w:r>
+      <w:r>
+        <w:t xml:space="preserve"> Place CTAs prominently on the homepage, product pages, and at the end of blog posts. Ensure they stand out visually.</w:t>
+      </w:r>
+    </w:p>
+    <w:p>
+      <w:pPr>
+        <w:numPr>
+          <w:ilvl w:val="0"/>
+          <w:numId w:val="4"/>
+        </w:numPr>
+      </w:pPr>
+      <w:r>
+        <w:rPr>
+          <w:b/>
+        </w:rPr>
+        <w:t xml:space="preserve">Action-Oriented </w:t>
+      </w:r>
+      <w:r>
+        <w:rPr>
+          <w:b/>
+        </w:rPr>
+        <w:t>Languag</w:t>
+      </w:r>
+      <w:r>
+        <w:t>e:</w:t>
+      </w:r>
+      <w:r>
+        <w:t xml:space="preserve"> Use clear, concise, and compelling language that encourages users to </w:t>
+      </w:r>
+      <w:proofErr w:type="gramStart"/>
+      <w:r>
+        <w:t>take action</w:t>
+      </w:r>
+      <w:proofErr w:type="gramEnd"/>
+      <w:r>
+        <w:t xml:space="preserve"> (e.g., “Book a Test Drive,” “Request a Quote,” “Sign Up for Updates”).</w:t>
+      </w:r>
+    </w:p>
+    <w:p>
+      <w:pPr>
+        <w:numPr>
+          <w:ilvl w:val="0"/>
+          <w:numId w:val="4"/>
+        </w:numPr>
+      </w:pPr>
+      <w:r>
+        <w:rPr>
+          <w:b/>
+        </w:rPr>
+        <w:t xml:space="preserve">A/B </w:t>
+      </w:r>
+      <w:r>
+        <w:rPr>
+          <w:b/>
+        </w:rPr>
+        <w:t>Testing:</w:t>
+      </w:r>
+      <w:r>
+        <w:t xml:space="preserve"> Continuously test different CTA designs and placements to determine what works best.</w:t>
+      </w:r>
+    </w:p>
+    <w:p>
+      <w:pPr>
+        <w:pStyle w:val="Heading4"/>
+      </w:pPr>
+      <w:bookmarkStart w:id="12" w:name="_ygluzb5vkwp" w:colFirst="0" w:colLast="0"/>
+      <w:bookmarkEnd w:id="12"/>
+      <w:r>
+        <w:t>Technologies &amp; Tools:</w:t>
+      </w:r>
+    </w:p>
+    <w:p>
+      <w:pPr>
+        <w:numPr>
+          <w:ilvl w:val="0"/>
+          <w:numId w:val="44"/>
+        </w:numPr>
+      </w:pPr>
+      <w:r>
+        <w:rPr>
+          <w:b/>
+        </w:rPr>
+        <w:t xml:space="preserve">A/B Testing </w:t>
+      </w:r>
+      <w:r>
+        <w:rPr>
+          <w:b/>
+        </w:rPr>
+        <w:t>Tools:</w:t>
+      </w:r>
+      <w:r>
+        <w:t xml:space="preserve"> Optimizely, Google Optimize.</w:t>
+      </w:r>
+    </w:p>
+    <w:p>
+      <w:pPr>
+        <w:numPr>
+          <w:ilvl w:val="0"/>
+          <w:numId w:val="44"/>
+        </w:numPr>
+      </w:pPr>
+      <w:r>
+        <w:rPr>
+          <w:b/>
+        </w:rPr>
+        <w:t xml:space="preserve">Heatmaps &amp; </w:t>
+      </w:r>
+      <w:r>
+        <w:rPr>
+          <w:b/>
+        </w:rPr>
+        <w:t>Analytics:</w:t>
+      </w:r>
+      <w:r>
+        <w:t xml:space="preserve"> Hotjar, Crazy Egg to understand user interactions and optimize CTA placements.</w:t>
+      </w:r>
+    </w:p>
     <w:p/>
-    <w:p/>
-    <w:p/>
-    <w:p/>
-    <w:p>
-      <w:pPr>
-        <w:pStyle w:val="Heading2"/>
-      </w:pPr>
-      <w:bookmarkStart w:id="16" w:name="_j55ztfxkstuv" w:colFirst="0" w:colLast="0"/>
-      <w:bookmarkEnd w:id="16"/>
-      <w:r>
-        <w:rPr>
-          <w:sz w:val="28"/>
-          <w:szCs w:val="28"/>
-        </w:rPr>
-        <w:t>2. Search Engine Optimization (SEO)</w:t>
-      </w:r>
-      <w:r>
-        <w:br/>
-      </w:r>
-    </w:p>
-    <w:p>
-      <w:pPr>
-        <w:numPr>
-          <w:ilvl w:val="0"/>
-          <w:numId w:val="1"/>
-        </w:numPr>
-        <w:rPr>
-          <w:b/>
-        </w:rPr>
-      </w:pPr>
-      <w:r>
-        <w:rPr>
-          <w:b/>
-        </w:rPr>
-        <w:t xml:space="preserve">Keyword research: </w:t>
-      </w:r>
-      <w:r>
-        <w:t xml:space="preserve">Use tools like SEMrush, </w:t>
+    <w:p>
+      <w:pPr>
+        <w:pStyle w:val="Heading3"/>
+      </w:pPr>
+      <w:bookmarkStart w:id="13" w:name="_bbwzcal6omq1" w:colFirst="0" w:colLast="0"/>
+      <w:bookmarkEnd w:id="13"/>
+      <w:r>
+        <w:t>Analytics Integration</w:t>
+      </w:r>
+    </w:p>
+    <w:p>
+      <w:pPr>
+        <w:pStyle w:val="Heading4"/>
+      </w:pPr>
+      <w:bookmarkStart w:id="14" w:name="_h5q0pbnkozfi" w:colFirst="0" w:colLast="0"/>
+      <w:bookmarkEnd w:id="14"/>
+      <w:r>
+        <w:t>Key Features</w:t>
+      </w:r>
+    </w:p>
+    <w:p>
+      <w:pPr>
+        <w:numPr>
+          <w:ilvl w:val="0"/>
+          <w:numId w:val="8"/>
+        </w:numPr>
+      </w:pPr>
+      <w:r>
+        <w:rPr>
+          <w:b/>
+        </w:rPr>
+        <w:t xml:space="preserve">Visitor </w:t>
+      </w:r>
+      <w:r>
+        <w:rPr>
+          <w:b/>
+        </w:rPr>
+        <w:t>Tracking</w:t>
+      </w:r>
+      <w:r>
+        <w:t>:</w:t>
+      </w:r>
+      <w:r>
+        <w:t xml:space="preserve"> Implement Google Analytics to track visitor behavior, traffic sources, and conversion rates.</w:t>
+      </w:r>
+    </w:p>
+    <w:p>
+      <w:pPr>
+        <w:numPr>
+          <w:ilvl w:val="0"/>
+          <w:numId w:val="8"/>
+        </w:numPr>
+      </w:pPr>
+      <w:r>
+        <w:rPr>
+          <w:b/>
+        </w:rPr>
+        <w:t xml:space="preserve">Goal </w:t>
+      </w:r>
+      <w:r>
+        <w:rPr>
+          <w:b/>
+        </w:rPr>
+        <w:t>Setting</w:t>
+      </w:r>
+      <w:r>
+        <w:t>:</w:t>
+      </w:r>
+      <w:r>
+        <w:t xml:space="preserve"> Define and track goals such as request quote, test drive bookings, and purchases.</w:t>
+      </w:r>
+    </w:p>
+    <w:p>
+      <w:pPr>
+        <w:numPr>
+          <w:ilvl w:val="0"/>
+          <w:numId w:val="8"/>
+        </w:numPr>
+      </w:pPr>
+      <w:r>
+        <w:rPr>
+          <w:b/>
+        </w:rPr>
+        <w:t xml:space="preserve">Custom </w:t>
+      </w:r>
+      <w:r>
+        <w:rPr>
+          <w:b/>
+        </w:rPr>
+        <w:t>Reports</w:t>
+      </w:r>
+      <w:r>
+        <w:t>:</w:t>
+      </w:r>
+      <w:r>
+        <w:t xml:space="preserve"> Create custom reports to analyze specific metrics relevant to your business.</w:t>
+      </w:r>
+    </w:p>
+    <w:p>
+      <w:pPr>
+        <w:pStyle w:val="Heading4"/>
+      </w:pPr>
+      <w:bookmarkStart w:id="15" w:name="_ypfgpl7k4zzw" w:colFirst="0" w:colLast="0"/>
+      <w:bookmarkEnd w:id="15"/>
+      <w:r>
+        <w:t>Technologies &amp; Tools:</w:t>
+      </w:r>
+    </w:p>
+    <w:p>
+      <w:pPr>
+        <w:numPr>
+          <w:ilvl w:val="0"/>
+          <w:numId w:val="44"/>
+        </w:numPr>
+      </w:pPr>
+      <w:r>
+        <w:rPr>
+          <w:b/>
+        </w:rPr>
+        <w:t xml:space="preserve">Google </w:t>
+      </w:r>
+      <w:r>
+        <w:rPr>
+          <w:b/>
+        </w:rPr>
+        <w:t>Analytics:</w:t>
+      </w:r>
+      <w:r>
+        <w:t xml:space="preserve"> For comprehensive tracking and reporting.</w:t>
+      </w:r>
+    </w:p>
+    <w:p>
+      <w:pPr>
+        <w:numPr>
+          <w:ilvl w:val="0"/>
+          <w:numId w:val="59"/>
+        </w:numPr>
+        <w:spacing w:before="100" w:beforeAutospacing="1" w:after="100" w:afterAutospacing="1" w:line="240" w:lineRule="auto"/>
+        <w:textAlignment w:val="baseline"/>
+        <w:rPr>
+          <w:color w:val="000000"/>
+        </w:rPr>
+      </w:pPr>
+      <w:r>
+        <w:rPr>
+          <w:b/>
+        </w:rPr>
+        <w:t xml:space="preserve">Google Tag </w:t>
+      </w:r>
+      <w:r>
+        <w:rPr>
+          <w:b/>
+        </w:rPr>
+        <w:t xml:space="preserve">Manager: </w:t>
+      </w:r>
+      <w:r>
+        <w:rPr>
+          <w:bCs/>
+        </w:rPr>
+        <w:t>To</w:t>
+      </w:r>
+      <w:r>
+        <w:t xml:space="preserve"> manage and deploy marketing tags without modifying the codebase.</w:t>
+      </w:r>
+    </w:p>
+    <w:p>
+      <w:pPr>
+        <w:spacing w:before="100" w:beforeAutospacing="1" w:after="100" w:afterAutospacing="1" w:line="240" w:lineRule="auto"/>
+        <w:textAlignment w:val="baseline"/>
+        <w:rPr>
+          <w:color w:val="000000"/>
+        </w:rPr>
+      </w:pPr>
+    </w:p>
+    <w:p>
+      <w:pPr>
+        <w:spacing w:before="100" w:beforeAutospacing="1" w:after="100" w:afterAutospacing="1" w:line="240" w:lineRule="auto"/>
+        <w:textAlignment w:val="baseline"/>
+        <w:rPr>
+          <w:color w:val="000000"/>
+        </w:rPr>
+      </w:pPr>
+    </w:p>
+    <w:p>
+      <w:pPr>
+        <w:spacing w:before="100" w:beforeAutospacing="1" w:after="100" w:afterAutospacing="1" w:line="240" w:lineRule="auto"/>
+        <w:textAlignment w:val="baseline"/>
+        <w:rPr>
+          <w:color w:val="000000"/>
+        </w:rPr>
+      </w:pPr>
+    </w:p>
+    <w:p>
+      <w:pPr>
+        <w:pStyle w:val="Heading3"/>
+      </w:pPr>
+      <w:r>
+        <w:lastRenderedPageBreak/>
+        <w:t>Secure and Trustworthy</w:t>
+      </w:r>
+    </w:p>
+    <w:p>
+      <w:pPr>
+        <w:pStyle w:val="Heading4"/>
+      </w:pPr>
+      <w:r>
+        <w:t>Key Features</w:t>
+      </w:r>
+    </w:p>
+    <w:p>
+      <w:pPr>
+        <w:pStyle w:val="NormalWeb"/>
+        <w:numPr>
+          <w:ilvl w:val="0"/>
+          <w:numId w:val="60"/>
+        </w:numPr>
+        <w:spacing w:before="0" w:beforeAutospacing="0" w:after="0" w:afterAutospacing="0"/>
+        <w:textAlignment w:val="baseline"/>
+        <w:rPr>
+          <w:rFonts w:ascii="Arial" w:hAnsi="Arial" w:cs="Arial"/>
+          <w:color w:val="000000"/>
+          <w:sz w:val="22"/>
+          <w:szCs w:val="22"/>
+        </w:rPr>
+      </w:pPr>
+      <w:r>
+        <w:rPr>
+          <w:rFonts w:ascii="Arial" w:hAnsi="Arial" w:cs="Arial"/>
+          <w:b/>
+          <w:bCs/>
+          <w:color w:val="000000"/>
+          <w:sz w:val="22"/>
+          <w:szCs w:val="22"/>
+        </w:rPr>
+        <w:t>HTTPS:</w:t>
+      </w:r>
+      <w:r>
+        <w:rPr>
+          <w:rFonts w:ascii="Arial" w:hAnsi="Arial" w:cs="Arial"/>
+          <w:color w:val="000000"/>
+          <w:sz w:val="22"/>
+          <w:szCs w:val="22"/>
+        </w:rPr>
+        <w:t xml:space="preserve"> Ensure the entire website uses HTTPS to encrypt data transmitted between the user and the server.</w:t>
+      </w:r>
+    </w:p>
+    <w:p>
+      <w:pPr>
+        <w:pStyle w:val="NormalWeb"/>
+        <w:numPr>
+          <w:ilvl w:val="0"/>
+          <w:numId w:val="60"/>
+        </w:numPr>
+        <w:spacing w:before="0" w:beforeAutospacing="0" w:after="0" w:afterAutospacing="0"/>
+        <w:textAlignment w:val="baseline"/>
+        <w:rPr>
+          <w:rFonts w:ascii="Arial" w:hAnsi="Arial" w:cs="Arial"/>
+          <w:color w:val="000000"/>
+          <w:sz w:val="22"/>
+          <w:szCs w:val="22"/>
+        </w:rPr>
+      </w:pPr>
+      <w:r>
+        <w:rPr>
+          <w:rFonts w:ascii="Arial" w:hAnsi="Arial" w:cs="Arial"/>
+          <w:b/>
+          <w:bCs/>
+          <w:color w:val="000000"/>
+          <w:sz w:val="22"/>
+          <w:szCs w:val="22"/>
+        </w:rPr>
+        <w:t xml:space="preserve">Trust </w:t>
+      </w:r>
+      <w:r>
+        <w:rPr>
+          <w:rFonts w:ascii="Arial" w:hAnsi="Arial" w:cs="Arial"/>
+          <w:b/>
+          <w:bCs/>
+          <w:color w:val="000000"/>
+          <w:sz w:val="22"/>
+          <w:szCs w:val="22"/>
+        </w:rPr>
+        <w:t>Badges</w:t>
+      </w:r>
+      <w:r>
+        <w:rPr>
+          <w:rFonts w:ascii="Arial" w:hAnsi="Arial" w:cs="Arial"/>
+          <w:color w:val="000000"/>
+          <w:sz w:val="22"/>
+          <w:szCs w:val="22"/>
+        </w:rPr>
+        <w:t>:</w:t>
+      </w:r>
+      <w:r>
+        <w:rPr>
+          <w:rFonts w:ascii="Arial" w:hAnsi="Arial" w:cs="Arial"/>
+          <w:color w:val="000000"/>
+          <w:sz w:val="22"/>
+          <w:szCs w:val="22"/>
+        </w:rPr>
+        <w:t xml:space="preserve"> Display security badges and certifications, especially on the checkout page, to build trust.</w:t>
+      </w:r>
+    </w:p>
+    <w:p>
+      <w:pPr>
+        <w:pStyle w:val="NormalWeb"/>
+        <w:numPr>
+          <w:ilvl w:val="0"/>
+          <w:numId w:val="60"/>
+        </w:numPr>
+        <w:spacing w:before="0" w:beforeAutospacing="0" w:after="0" w:afterAutospacing="0"/>
+        <w:textAlignment w:val="baseline"/>
+        <w:rPr>
+          <w:rFonts w:ascii="Arial" w:hAnsi="Arial" w:cs="Arial"/>
+          <w:color w:val="000000"/>
+          <w:sz w:val="22"/>
+          <w:szCs w:val="22"/>
+        </w:rPr>
+      </w:pPr>
+      <w:r>
+        <w:rPr>
+          <w:rFonts w:ascii="Arial" w:hAnsi="Arial" w:cs="Arial"/>
+          <w:b/>
+          <w:bCs/>
+          <w:color w:val="000000"/>
+          <w:sz w:val="22"/>
+          <w:szCs w:val="22"/>
+        </w:rPr>
+        <w:t xml:space="preserve">Secure </w:t>
+      </w:r>
+      <w:r>
+        <w:rPr>
+          <w:rFonts w:ascii="Arial" w:hAnsi="Arial" w:cs="Arial"/>
+          <w:b/>
+          <w:bCs/>
+          <w:color w:val="000000"/>
+          <w:sz w:val="22"/>
+          <w:szCs w:val="22"/>
+        </w:rPr>
+        <w:t>Checkout</w:t>
+      </w:r>
+      <w:r>
+        <w:rPr>
+          <w:rFonts w:ascii="Arial" w:hAnsi="Arial" w:cs="Arial"/>
+          <w:color w:val="000000"/>
+          <w:sz w:val="22"/>
+          <w:szCs w:val="22"/>
+        </w:rPr>
+        <w:t>:</w:t>
+      </w:r>
+      <w:r>
+        <w:rPr>
+          <w:rFonts w:ascii="Arial" w:hAnsi="Arial" w:cs="Arial"/>
+          <w:color w:val="000000"/>
+          <w:sz w:val="22"/>
+          <w:szCs w:val="22"/>
+        </w:rPr>
+        <w:t xml:space="preserve"> Implement secure payment gateways and ensure PCI compliance for e-commerce transactions.</w:t>
+      </w:r>
+    </w:p>
+    <w:p>
+      <w:pPr>
+        <w:rPr>
+          <w:rFonts w:ascii="Times New Roman" w:hAnsi="Times New Roman" w:cs="Times New Roman"/>
+          <w:sz w:val="24"/>
+          <w:szCs w:val="24"/>
+        </w:rPr>
+      </w:pPr>
+    </w:p>
+    <w:p>
+      <w:pPr>
+        <w:pStyle w:val="Heading4"/>
+      </w:pPr>
+      <w:r>
+        <w:t>Technologies &amp; Tools</w:t>
+      </w:r>
+    </w:p>
+    <w:p>
+      <w:pPr>
+        <w:pStyle w:val="NormalWeb"/>
+        <w:numPr>
+          <w:ilvl w:val="0"/>
+          <w:numId w:val="61"/>
+        </w:numPr>
+        <w:spacing w:before="0" w:beforeAutospacing="0" w:after="0" w:afterAutospacing="0"/>
+        <w:textAlignment w:val="baseline"/>
+        <w:rPr>
+          <w:rFonts w:ascii="Arial" w:hAnsi="Arial" w:cs="Arial"/>
+          <w:color w:val="000000"/>
+          <w:sz w:val="22"/>
+          <w:szCs w:val="22"/>
+        </w:rPr>
+      </w:pPr>
+      <w:r>
+        <w:rPr>
+          <w:rFonts w:ascii="Arial" w:hAnsi="Arial" w:cs="Arial"/>
+          <w:b/>
+          <w:bCs/>
+          <w:color w:val="000000"/>
+          <w:sz w:val="22"/>
+          <w:szCs w:val="22"/>
+        </w:rPr>
+        <w:t xml:space="preserve">SSL </w:t>
+      </w:r>
+      <w:r>
+        <w:rPr>
+          <w:rFonts w:ascii="Arial" w:hAnsi="Arial" w:cs="Arial"/>
+          <w:b/>
+          <w:bCs/>
+          <w:color w:val="000000"/>
+          <w:sz w:val="22"/>
+          <w:szCs w:val="22"/>
+        </w:rPr>
+        <w:t>Certificates</w:t>
+      </w:r>
+      <w:r>
+        <w:rPr>
+          <w:rFonts w:ascii="Arial" w:hAnsi="Arial" w:cs="Arial"/>
+          <w:color w:val="000000"/>
+          <w:sz w:val="22"/>
+          <w:szCs w:val="22"/>
+        </w:rPr>
+        <w:t>:</w:t>
+      </w:r>
+      <w:r>
+        <w:rPr>
+          <w:rFonts w:ascii="Arial" w:hAnsi="Arial" w:cs="Arial"/>
+          <w:color w:val="000000"/>
+          <w:sz w:val="22"/>
+          <w:szCs w:val="22"/>
+        </w:rPr>
+        <w:t xml:space="preserve"> Obtain from trusted providers like Let’s Encrypt, Symantec.</w:t>
+      </w:r>
+    </w:p>
+    <w:p>
+      <w:pPr>
+        <w:pStyle w:val="NormalWeb"/>
+        <w:numPr>
+          <w:ilvl w:val="0"/>
+          <w:numId w:val="61"/>
+        </w:numPr>
+        <w:spacing w:before="0" w:beforeAutospacing="0" w:after="0" w:afterAutospacing="0"/>
+        <w:textAlignment w:val="baseline"/>
+        <w:rPr>
+          <w:rFonts w:ascii="Arial" w:hAnsi="Arial" w:cs="Arial"/>
+          <w:color w:val="000000"/>
+          <w:sz w:val="22"/>
+          <w:szCs w:val="22"/>
+        </w:rPr>
+      </w:pPr>
+      <w:r>
+        <w:rPr>
+          <w:rFonts w:ascii="Arial" w:hAnsi="Arial" w:cs="Arial"/>
+          <w:b/>
+          <w:bCs/>
+          <w:color w:val="000000"/>
+          <w:sz w:val="22"/>
+          <w:szCs w:val="22"/>
+        </w:rPr>
+        <w:t xml:space="preserve">Payment </w:t>
+      </w:r>
+      <w:r>
+        <w:rPr>
+          <w:rFonts w:ascii="Arial" w:hAnsi="Arial" w:cs="Arial"/>
+          <w:b/>
+          <w:bCs/>
+          <w:color w:val="000000"/>
+          <w:sz w:val="22"/>
+          <w:szCs w:val="22"/>
+        </w:rPr>
+        <w:t>Gateways</w:t>
+      </w:r>
+      <w:r>
+        <w:rPr>
+          <w:rFonts w:ascii="Arial" w:hAnsi="Arial" w:cs="Arial"/>
+          <w:color w:val="000000"/>
+          <w:sz w:val="22"/>
+          <w:szCs w:val="22"/>
+        </w:rPr>
+        <w:t>:</w:t>
+      </w:r>
+      <w:r>
+        <w:rPr>
+          <w:rFonts w:ascii="Arial" w:hAnsi="Arial" w:cs="Arial"/>
+          <w:color w:val="000000"/>
+          <w:sz w:val="22"/>
+          <w:szCs w:val="22"/>
+        </w:rPr>
+        <w:t xml:space="preserve"> Stripe, PayPal, or other secure payment processors.</w:t>
+      </w:r>
+    </w:p>
+    <w:p>
+      <w:pPr>
+        <w:numPr>
+          <w:ilvl w:val="0"/>
+          <w:numId w:val="44"/>
+        </w:numPr>
+      </w:pPr>
+      <w:r>
+        <w:rPr>
+          <w:b/>
+          <w:bCs/>
+          <w:color w:val="000000"/>
+        </w:rPr>
+        <w:t>Security Plugins/</w:t>
+      </w:r>
+      <w:r>
+        <w:rPr>
+          <w:b/>
+          <w:bCs/>
+          <w:color w:val="000000"/>
+        </w:rPr>
+        <w:t>Tools</w:t>
+      </w:r>
+      <w:r>
+        <w:rPr>
+          <w:color w:val="000000"/>
+        </w:rPr>
+        <w:t>:</w:t>
+      </w:r>
+      <w:r>
+        <w:rPr>
+          <w:color w:val="000000"/>
+        </w:rPr>
+        <w:t xml:space="preserve"> </w:t>
       </w:r>
       <w:proofErr w:type="spellStart"/>
       <w:r>
-        <w:t>UberSuggest</w:t>
+        <w:rPr>
+          <w:color w:val="000000"/>
+        </w:rPr>
+        <w:t>Sucuri</w:t>
       </w:r>
       <w:proofErr w:type="spellEnd"/>
       <w:r>
-        <w:t xml:space="preserve"> or </w:t>
+        <w:rPr>
+          <w:color w:val="000000"/>
+        </w:rPr>
+        <w:t xml:space="preserve">, </w:t>
       </w:r>
       <w:proofErr w:type="spellStart"/>
       <w:r>
-        <w:t>Ahrefs</w:t>
+        <w:rPr>
+          <w:color w:val="000000"/>
+        </w:rPr>
+        <w:t>Wordfence</w:t>
       </w:r>
       <w:proofErr w:type="spellEnd"/>
       <w:r>
-        <w:t xml:space="preserve"> to find relevant keywords. Best keywords would be those which have a high search volume and low competition.</w:t>
-      </w:r>
-    </w:p>
-    <w:p>
-      <w:pPr>
-        <w:ind w:left="720"/>
-      </w:pPr>
-    </w:p>
-    <w:p>
-      <w:pPr>
-        <w:ind w:firstLine="720"/>
-      </w:pPr>
-      <w:r>
-        <w:t>Create a list of basic terms that describe electric cars. Use the tools above to expand this list based on search trends and competitor keywords. Focus on both short-tail (e.g. electric car) and long-tail (e.g. electric car dealerships near me) keywords.</w:t>
-      </w:r>
-    </w:p>
-    <w:p>
-      <w:pPr>
-        <w:ind w:left="720"/>
-      </w:pPr>
-    </w:p>
-    <w:p>
-      <w:pPr>
-        <w:numPr>
-          <w:ilvl w:val="0"/>
-          <w:numId w:val="12"/>
-        </w:numPr>
-        <w:rPr>
-          <w:b/>
-        </w:rPr>
-      </w:pPr>
-      <w:r>
-        <w:rPr>
-          <w:b/>
-        </w:rPr>
-        <w:t xml:space="preserve">On-Page SEO: </w:t>
-      </w:r>
-      <w:r>
-        <w:t>Implement SEO best practices in content creation. Use tools like google analytics to check which areas are lacking in performance.</w:t>
-      </w:r>
-    </w:p>
-    <w:p>
-      <w:r>
-        <w:tab/>
-      </w:r>
-    </w:p>
-    <w:p>
-      <w:r>
-        <w:tab/>
-        <w:t>Areas which could be optimized: title tags, meta descriptions, header tags and images (use alt tags). These elements should contain target keywords.</w:t>
-      </w:r>
-    </w:p>
-    <w:p/>
-    <w:p>
-      <w:pPr>
-        <w:numPr>
-          <w:ilvl w:val="0"/>
-          <w:numId w:val="38"/>
-        </w:numPr>
-      </w:pPr>
-      <w:r>
-        <w:rPr>
-          <w:b/>
-        </w:rPr>
-        <w:t>Technical SEO:</w:t>
-      </w:r>
-      <w:r>
-        <w:t xml:space="preserve"> Use Google Search Console and Screaming Frog SEO Spider to check for more technical aspects of SEO (crawling).</w:t>
-      </w:r>
-    </w:p>
-    <w:p>
-      <w:pPr>
-        <w:ind w:left="720"/>
-      </w:pPr>
-    </w:p>
-    <w:p>
-      <w:r>
-        <w:lastRenderedPageBreak/>
-        <w:tab/>
-        <w:t>The URL structure should be clean (simple, logical and keyword-relevant) and easily indexable by search engines. The site should have HTTPS enabled. Implement a sitemap.xml file and robots.txt file for search-engine crawlers.</w:t>
-      </w:r>
-    </w:p>
-    <w:p>
-      <w:pPr>
-        <w:ind w:left="720"/>
-      </w:pPr>
-    </w:p>
-    <w:p>
-      <w:pPr>
-        <w:numPr>
-          <w:ilvl w:val="0"/>
-          <w:numId w:val="38"/>
-        </w:numPr>
-      </w:pPr>
-      <w:r>
-        <w:rPr>
-          <w:b/>
-        </w:rPr>
-        <w:t xml:space="preserve">Content Optimization: </w:t>
-      </w:r>
-      <w:r>
-        <w:t>The content should be of high quality - understandable and engaging, relevant to the site and updated regularly.</w:t>
-      </w:r>
-    </w:p>
-    <w:p>
-      <w:pPr>
-        <w:ind w:left="720"/>
-      </w:pPr>
-    </w:p>
-    <w:p>
-      <w:pPr>
-        <w:ind w:left="720"/>
-      </w:pPr>
-      <w:r>
-        <w:t>News about electric cars and articles which provide valuable information as well as videos could be a good way to attract people.</w:t>
-      </w:r>
-    </w:p>
-    <w:p>
-      <w:pPr>
-        <w:ind w:left="720"/>
-      </w:pPr>
-    </w:p>
-    <w:p>
-      <w:pPr>
-        <w:numPr>
-          <w:ilvl w:val="0"/>
-          <w:numId w:val="34"/>
-        </w:numPr>
-      </w:pPr>
-      <w:r>
-        <w:rPr>
-          <w:b/>
-        </w:rPr>
-        <w:t>Link Building:</w:t>
-      </w:r>
-      <w:r>
-        <w:t xml:space="preserve"> Create content which is easily shareable and makes people want to visit your website.</w:t>
-      </w:r>
-    </w:p>
-    <w:p>
-      <w:pPr>
-        <w:ind w:left="720"/>
-      </w:pPr>
-    </w:p>
-    <w:p>
-      <w:pPr>
-        <w:ind w:left="720"/>
-      </w:pPr>
-      <w:r>
-        <w:t>Backlinks from bigger websites are worth more, so prioritize partnerships/content which will incentivize bigger websites to link to your website.</w:t>
+        <w:rPr>
+          <w:color w:val="000000"/>
+        </w:rPr>
+        <w:t xml:space="preserve"> for WordPress, or custom security measures for custom-built sites.</w:t>
       </w:r>
     </w:p>
     <w:p/>
@@ -1544,6 +1739,236 @@
     <w:p/>
     <w:p/>
     <w:p/>
+    <w:p/>
+    <w:p/>
+    <w:p/>
+    <w:p/>
+    <w:p/>
+    <w:p/>
+    <w:p/>
+    <w:p/>
+    <w:p/>
+    <w:p/>
+    <w:p/>
+    <w:p>
+      <w:pPr>
+        <w:pStyle w:val="Heading2"/>
+      </w:pPr>
+      <w:bookmarkStart w:id="16" w:name="_j55ztfxkstuv" w:colFirst="0" w:colLast="0"/>
+      <w:bookmarkEnd w:id="16"/>
+      <w:r>
+        <w:rPr>
+          <w:sz w:val="28"/>
+          <w:szCs w:val="28"/>
+        </w:rPr>
+        <w:lastRenderedPageBreak/>
+        <w:t>2. Search Engine Optimization (SEO)</w:t>
+      </w:r>
+      <w:r>
+        <w:br/>
+      </w:r>
+    </w:p>
+    <w:p>
+      <w:pPr>
+        <w:numPr>
+          <w:ilvl w:val="0"/>
+          <w:numId w:val="1"/>
+        </w:numPr>
+        <w:rPr>
+          <w:b/>
+        </w:rPr>
+      </w:pPr>
+      <w:r>
+        <w:rPr>
+          <w:b/>
+        </w:rPr>
+        <w:t xml:space="preserve">Keyword research: </w:t>
+      </w:r>
+      <w:r>
+        <w:t xml:space="preserve">Use tools like SEMrush, </w:t>
+      </w:r>
+      <w:proofErr w:type="spellStart"/>
+      <w:r>
+        <w:t>UberSuggest</w:t>
+      </w:r>
+      <w:proofErr w:type="spellEnd"/>
+      <w:r>
+        <w:t xml:space="preserve"> or </w:t>
+      </w:r>
+      <w:proofErr w:type="spellStart"/>
+      <w:r>
+        <w:t>Ahrefs</w:t>
+      </w:r>
+      <w:proofErr w:type="spellEnd"/>
+      <w:r>
+        <w:t xml:space="preserve"> to find relevant keywords. Best keywords would be those which have a high search volume and low competition.</w:t>
+      </w:r>
+    </w:p>
+    <w:p>
+      <w:pPr>
+        <w:ind w:left="720"/>
+      </w:pPr>
+    </w:p>
+    <w:p>
+      <w:pPr>
+        <w:ind w:firstLine="720"/>
+      </w:pPr>
+      <w:r>
+        <w:t>Create a list of basic terms that describe electric cars. Use the tools above to expand this list based on search trends and competitor keywords. Focus on both short-tail (e.g. electric car) and long-tail (e.g. electric car dealerships near me) keywords.</w:t>
+      </w:r>
+    </w:p>
+    <w:p>
+      <w:pPr>
+        <w:ind w:left="720"/>
+      </w:pPr>
+    </w:p>
+    <w:p>
+      <w:pPr>
+        <w:numPr>
+          <w:ilvl w:val="0"/>
+          <w:numId w:val="12"/>
+        </w:numPr>
+        <w:rPr>
+          <w:b/>
+        </w:rPr>
+      </w:pPr>
+      <w:r>
+        <w:rPr>
+          <w:b/>
+        </w:rPr>
+        <w:t xml:space="preserve">On-Page SEO: </w:t>
+      </w:r>
+      <w:r>
+        <w:t>Implement SEO best practices in content creation. Use tools like google analytics to check which areas are lacking in performance.</w:t>
+      </w:r>
+    </w:p>
+    <w:p>
+      <w:r>
+        <w:tab/>
+      </w:r>
+    </w:p>
+    <w:p>
+      <w:r>
+        <w:tab/>
+        <w:t>Areas which could be optimized: title tags, meta descriptions, header tags and images (use alt tags). These elements should contain target keywords.</w:t>
+      </w:r>
+    </w:p>
+    <w:p/>
+    <w:p>
+      <w:pPr>
+        <w:numPr>
+          <w:ilvl w:val="0"/>
+          <w:numId w:val="38"/>
+        </w:numPr>
+      </w:pPr>
+      <w:r>
+        <w:rPr>
+          <w:b/>
+        </w:rPr>
+        <w:t>Technical SEO:</w:t>
+      </w:r>
+      <w:r>
+        <w:t xml:space="preserve"> Use Google Search Console and Screaming Frog SEO Spider to check for more technical aspects of SEO (crawling).</w:t>
+      </w:r>
+    </w:p>
+    <w:p>
+      <w:pPr>
+        <w:ind w:left="720"/>
+      </w:pPr>
+    </w:p>
+    <w:p>
+      <w:r>
+        <w:tab/>
+        <w:t xml:space="preserve">The URL structure should be clean (simple, </w:t>
+      </w:r>
+      <w:proofErr w:type="gramStart"/>
+      <w:r>
+        <w:t>logical</w:t>
+      </w:r>
+      <w:proofErr w:type="gramEnd"/>
+      <w:r>
+        <w:t xml:space="preserve"> and keyword-relevant) and easily indexable by search engines. The site should have HTTPS enabled. Implement a sitemap.xml file and robots.txt file for search-engine crawlers.</w:t>
+      </w:r>
+    </w:p>
+    <w:p>
+      <w:pPr>
+        <w:ind w:left="720"/>
+      </w:pPr>
+    </w:p>
+    <w:p>
+      <w:pPr>
+        <w:numPr>
+          <w:ilvl w:val="0"/>
+          <w:numId w:val="38"/>
+        </w:numPr>
+      </w:pPr>
+      <w:r>
+        <w:rPr>
+          <w:b/>
+        </w:rPr>
+        <w:t xml:space="preserve">Content Optimization: </w:t>
+      </w:r>
+      <w:r>
+        <w:t>The content should be of high quality - understandable and engaging, relevant to the site and updated regularly.</w:t>
+      </w:r>
+    </w:p>
+    <w:p>
+      <w:pPr>
+        <w:ind w:left="720"/>
+      </w:pPr>
+    </w:p>
+    <w:p>
+      <w:pPr>
+        <w:ind w:left="720"/>
+      </w:pPr>
+      <w:r>
+        <w:t>News about electric cars and articles which provide valuable information as well as videos could be a good way to attract people.</w:t>
+      </w:r>
+    </w:p>
+    <w:p>
+      <w:pPr>
+        <w:ind w:left="720"/>
+      </w:pPr>
+    </w:p>
+    <w:p>
+      <w:pPr>
+        <w:numPr>
+          <w:ilvl w:val="0"/>
+          <w:numId w:val="34"/>
+        </w:numPr>
+      </w:pPr>
+      <w:r>
+        <w:rPr>
+          <w:b/>
+        </w:rPr>
+        <w:t>Link Building:</w:t>
+      </w:r>
+      <w:r>
+        <w:t xml:space="preserve"> Create content which is easily shareable and makes people want to visit your website.</w:t>
+      </w:r>
+    </w:p>
+    <w:p>
+      <w:pPr>
+        <w:ind w:left="720"/>
+      </w:pPr>
+    </w:p>
+    <w:p>
+      <w:pPr>
+        <w:ind w:left="720"/>
+      </w:pPr>
+      <w:r>
+        <w:t>Backlinks from bigger websites are worth more, so prioritize partnerships/content which will incentivize bigger websites to link to your website.</w:t>
+      </w:r>
+    </w:p>
+    <w:p/>
+    <w:p/>
+    <w:p/>
+    <w:p/>
+    <w:p/>
+    <w:p/>
+    <w:p/>
+    <w:p/>
+    <w:p/>
     <w:p>
       <w:pPr>
         <w:pStyle w:val="Heading2"/>
@@ -1551,6 +1976,7 @@
       <w:bookmarkStart w:id="17" w:name="_8hi2dwqshfjz" w:colFirst="0" w:colLast="0"/>
       <w:bookmarkEnd w:id="17"/>
       <w:r>
+        <w:lastRenderedPageBreak/>
         <w:t>4. Social Media Marketing</w:t>
       </w:r>
     </w:p>
@@ -1739,7 +2165,6 @@
                 <w:sz w:val="18"/>
                 <w:szCs w:val="18"/>
               </w:rPr>
-              <w:lastRenderedPageBreak/>
               <w:t>Week</w:t>
             </w:r>
           </w:p>
@@ -3596,6 +4021,7 @@
                 <w:sz w:val="18"/>
                 <w:szCs w:val="18"/>
               </w:rPr>
+              <w:lastRenderedPageBreak/>
               <w:t>2</w:t>
             </w:r>
           </w:p>
@@ -4051,7 +4477,6 @@
       <w:bookmarkStart w:id="21" w:name="_rciidw1h2jym" w:colFirst="0" w:colLast="0"/>
       <w:bookmarkEnd w:id="21"/>
       <w:r>
-        <w:lastRenderedPageBreak/>
         <w:t>Analytics</w:t>
       </w:r>
     </w:p>
@@ -4068,7 +4493,15 @@
       </w:r>
       <w:proofErr w:type="spellEnd"/>
       <w:r>
-        <w:t>, most viewed clips etc. So we will mostly use this resource for our analysis. But engagement on LinkedIn and Facebook is also important, so we will follow the engagement on these platforms as well, through links that lead to our company’s website.</w:t>
+        <w:t xml:space="preserve">, most viewed clips etc. </w:t>
+      </w:r>
+      <w:proofErr w:type="gramStart"/>
+      <w:r>
+        <w:t>So</w:t>
+      </w:r>
+      <w:proofErr w:type="gramEnd"/>
+      <w:r>
+        <w:t xml:space="preserve"> we will mostly use this resource for our analysis. But engagement on LinkedIn and Facebook is also important, so we will follow the engagement on these platforms as well, through links that lead to our company’s website.</w:t>
       </w:r>
     </w:p>
     <w:p/>
@@ -4444,6 +4877,21 @@
         <w:t>Regularly conduct A/B testing to compare different ad variations and optimize performance. This involves creating multiple versions of ads with variations in elements like headlines, images, call-to-action (CTA) buttons, and ad copy. By running these variations simultaneously, it is possible to determine which elements resonate best with the audience. The insights gained from A/B testing can then be used to refine the ads, improving engagement and conversion rates over time. This iterative process is essential for maintaining the effectiveness of the ad campaign in a dynamic market environment.</w:t>
       </w:r>
     </w:p>
+    <w:p/>
+    <w:p/>
+    <w:p/>
+    <w:p/>
+    <w:p/>
+    <w:p/>
+    <w:p/>
+    <w:p/>
+    <w:p/>
+    <w:p/>
+    <w:p/>
+    <w:p/>
+    <w:p/>
+    <w:p/>
+    <w:p/>
     <w:p/>
     <w:p/>
     <w:p/>
@@ -4462,6 +4910,7 @@
       <w:bookmarkStart w:id="22" w:name="_6lgdt268q7zj" w:colFirst="0" w:colLast="0"/>
       <w:bookmarkEnd w:id="22"/>
       <w:r>
+        <w:lastRenderedPageBreak/>
         <w:t xml:space="preserve">5. Content Marketing Requirements:  </w:t>
       </w:r>
     </w:p>
@@ -4499,7 +4948,15 @@
     <w:p/>
     <w:p>
       <w:r>
-        <w:t>The primary goal of our content strategy is to increase website traffic through the use of SEO-competitive keywords, ultimately boosting our website visitors and driving new sales.</w:t>
+        <w:t xml:space="preserve">The primary goal of our content strategy is to increase website traffic </w:t>
+      </w:r>
+      <w:proofErr w:type="gramStart"/>
+      <w:r>
+        <w:t>through the use of</w:t>
+      </w:r>
+      <w:proofErr w:type="gramEnd"/>
+      <w:r>
+        <w:t xml:space="preserve"> SEO-competitive keywords, ultimately boosting our website visitors and driving new sales.</w:t>
       </w:r>
     </w:p>
     <w:p/>
@@ -4537,7 +4994,6 @@
           <w:sz w:val="28"/>
           <w:szCs w:val="28"/>
         </w:rPr>
-        <w:lastRenderedPageBreak/>
         <w:t>Content creation</w:t>
       </w:r>
     </w:p>
@@ -4564,7 +5020,15 @@
         <w:t>Focus</w:t>
       </w:r>
       <w:r>
-        <w:t>: Initially, the main focus will be on creating high-quality blog posts. Search engines typically take time to index and rank new articles, so an early start will help us achieve our SEO goals.</w:t>
+        <w:t xml:space="preserve">: Initially, the </w:t>
+      </w:r>
+      <w:proofErr w:type="gramStart"/>
+      <w:r>
+        <w:t>main focus</w:t>
+      </w:r>
+      <w:proofErr w:type="gramEnd"/>
+      <w:r>
+        <w:t xml:space="preserve"> will be on creating high-quality blog posts. Search engines typically take time to index and rank new articles, so an early start will help us achieve our SEO goals.</w:t>
       </w:r>
     </w:p>
     <w:p/>
@@ -4651,8 +5115,13 @@
         </w:pBdr>
       </w:pPr>
       <w:r>
-        <w:t>Cost savings associated with EV ownership</w:t>
-      </w:r>
+        <w:t xml:space="preserve">Cost savings associated with EV </w:t>
+      </w:r>
+      <w:proofErr w:type="gramStart"/>
+      <w:r>
+        <w:t>ownership</w:t>
+      </w:r>
+      <w:proofErr w:type="gramEnd"/>
     </w:p>
     <w:p>
       <w:pPr>
@@ -4751,6 +5220,7 @@
         </w:numPr>
       </w:pPr>
       <w:r>
+        <w:lastRenderedPageBreak/>
         <w:t>LinkedIn Articles: In-depth articles relevant to industry professionals and potential B2B partners.</w:t>
       </w:r>
     </w:p>
@@ -4795,8 +5265,13 @@
         </w:numPr>
       </w:pPr>
       <w:r>
-        <w:t>High-quality images and videos showcasing our electric cars</w:t>
-      </w:r>
+        <w:t xml:space="preserve">High-quality images and videos showcasing our electric </w:t>
+      </w:r>
+      <w:proofErr w:type="gramStart"/>
+      <w:r>
+        <w:t>cars</w:t>
+      </w:r>
+      <w:proofErr w:type="gramEnd"/>
     </w:p>
     <w:p>
       <w:pPr>
@@ -4828,8 +5303,13 @@
         </w:numPr>
       </w:pPr>
       <w:r>
-        <w:t>Instagram Stories and Reels for quick, engaging updates and highlights</w:t>
-      </w:r>
+        <w:t xml:space="preserve">Instagram Stories and Reels for quick, engaging updates and </w:t>
+      </w:r>
+      <w:proofErr w:type="gramStart"/>
+      <w:r>
+        <w:t>highlights</w:t>
+      </w:r>
+      <w:proofErr w:type="gramEnd"/>
     </w:p>
     <w:p/>
     <w:p>
@@ -4853,8 +5333,13 @@
         </w:numPr>
       </w:pPr>
       <w:r>
-        <w:t>Regular updates and posts featuring blog articles and company news</w:t>
-      </w:r>
+        <w:t xml:space="preserve">Regular updates and posts featuring blog articles and company </w:t>
+      </w:r>
+      <w:proofErr w:type="gramStart"/>
+      <w:r>
+        <w:t>news</w:t>
+      </w:r>
+      <w:proofErr w:type="gramEnd"/>
     </w:p>
     <w:p>
       <w:pPr>
@@ -4912,7 +5397,6 @@
         </w:numPr>
       </w:pPr>
       <w:r>
-        <w:lastRenderedPageBreak/>
         <w:t>industry news</w:t>
       </w:r>
     </w:p>
@@ -4960,8 +5444,13 @@
         </w:numPr>
       </w:pPr>
       <w:r>
-        <w:t>Webinars and live streams to engage with our audience in real-time</w:t>
-      </w:r>
+        <w:t xml:space="preserve">Webinars and live streams to engage with our audience in </w:t>
+      </w:r>
+      <w:proofErr w:type="gramStart"/>
+      <w:r>
+        <w:t>real-time</w:t>
+      </w:r>
+      <w:proofErr w:type="gramEnd"/>
     </w:p>
     <w:p>
       <w:pPr>
@@ -5088,6 +5577,7 @@
         <w:rPr>
           <w:b/>
         </w:rPr>
+        <w:lastRenderedPageBreak/>
         <w:t>Upcoming Podcasts</w:t>
       </w:r>
       <w:r>
@@ -5178,8 +5668,13 @@
         </w:numPr>
       </w:pPr>
       <w:r>
-        <w:t>YouTube Videos: In-depth discussions and highlights from our podcasts and blog articles will be compiled into longer YouTube videos</w:t>
-      </w:r>
+        <w:t xml:space="preserve">YouTube Videos: In-depth discussions and highlights from our podcasts and blog articles will be compiled into longer YouTube </w:t>
+      </w:r>
+      <w:proofErr w:type="gramStart"/>
+      <w:r>
+        <w:t>videos</w:t>
+      </w:r>
+      <w:proofErr w:type="gramEnd"/>
     </w:p>
     <w:p>
       <w:pPr>
@@ -5189,7 +5684,6 @@
         </w:numPr>
       </w:pPr>
       <w:r>
-        <w:lastRenderedPageBreak/>
         <w:t>Whitepapers and E-books: Blog articles and podcast content will be expanded into detailed whitepapers and e-books, which can be used as lead magnets to attract and capture potential customers' information.</w:t>
       </w:r>
     </w:p>
@@ -5211,7 +5705,15 @@
     <w:p/>
     <w:p>
       <w:r>
-        <w:t>We will define key performance indicators (KPIs) to measure the success of our content strategy and to see if we need to make adjustments through the content marketing strategies development, such as:</w:t>
+        <w:t xml:space="preserve">We will define key performance indicators (KPIs) to measure the success of our content strategy and to see if we need to </w:t>
+      </w:r>
+      <w:proofErr w:type="gramStart"/>
+      <w:r>
+        <w:t>make adjustments</w:t>
+      </w:r>
+      <w:proofErr w:type="gramEnd"/>
+      <w:r>
+        <w:t xml:space="preserve"> through the content marketing strategies development, such as:</w:t>
       </w:r>
     </w:p>
     <w:p/>
@@ -5438,7 +5940,6 @@
         <w:rPr>
           <w:b/>
         </w:rPr>
-        <w:lastRenderedPageBreak/>
         <w:t>Third-Party Websites and Forums:</w:t>
       </w:r>
     </w:p>
@@ -5650,7 +6151,15 @@
         </w:numPr>
       </w:pPr>
       <w:r>
-        <w:t xml:space="preserve">Integrate forms on high-traffic website pages </w:t>
+        <w:t xml:space="preserve">Integrate forms on high-traffic website </w:t>
+      </w:r>
+      <w:proofErr w:type="gramStart"/>
+      <w:r>
+        <w:t>pages</w:t>
+      </w:r>
+      <w:proofErr w:type="gramEnd"/>
+      <w:r>
+        <w:t xml:space="preserve"> </w:t>
       </w:r>
     </w:p>
     <w:p>
@@ -5667,6 +6176,7 @@
         <w:rPr>
           <w:b/>
         </w:rPr>
+        <w:lastRenderedPageBreak/>
         <w:t xml:space="preserve">(Our homepage and product pages EV car model choices and </w:t>
       </w:r>
       <w:proofErr w:type="spellStart"/>
@@ -5842,7 +6352,6 @@
         <w:rPr>
           <w:b/>
         </w:rPr>
-        <w:lastRenderedPageBreak/>
         <w:t>This will also include other content types like social media posts.</w:t>
       </w:r>
     </w:p>
@@ -5945,8 +6454,16 @@
         <w:rPr>
           <w:b/>
         </w:rPr>
-        <w:t>Mailchimp allows this in Campaign builder</w:t>
-      </w:r>
+        <w:t xml:space="preserve">Mailchimp allows this in Campaign </w:t>
+      </w:r>
+      <w:proofErr w:type="gramStart"/>
+      <w:r>
+        <w:rPr>
+          <w:b/>
+        </w:rPr>
+        <w:t>builder</w:t>
+      </w:r>
+      <w:proofErr w:type="gramEnd"/>
     </w:p>
     <w:p>
       <w:pPr>
@@ -6149,6 +6666,7 @@
         <w:rPr>
           <w:b/>
         </w:rPr>
+        <w:lastRenderedPageBreak/>
         <w:t>Especially in the pre-purchase phase about new EV Models.</w:t>
       </w:r>
     </w:p>
@@ -6343,7 +6861,6 @@
           <w:sz w:val="26"/>
           <w:szCs w:val="26"/>
         </w:rPr>
-        <w:lastRenderedPageBreak/>
         <w:t>Analytics:</w:t>
       </w:r>
     </w:p>
@@ -6621,8 +7138,13 @@
         </w:numPr>
       </w:pPr>
       <w:r>
-        <w:t>Develop lead magnets..</w:t>
-      </w:r>
+        <w:t xml:space="preserve">Develop lead </w:t>
+      </w:r>
+      <w:proofErr w:type="gramStart"/>
+      <w:r>
+        <w:t>magnets..</w:t>
+      </w:r>
+      <w:proofErr w:type="gramEnd"/>
     </w:p>
     <w:p/>
     <w:p>
@@ -8144,6 +8666,155 @@
     </w:lvl>
   </w:abstractNum>
   <w:abstractNum w:abstractNumId="12" w15:restartNumberingAfterBreak="0">
+    <w:nsid w:val="1F14708D"/>
+    <w:multiLevelType w:val="multilevel"/>
+    <w:tmpl w:val="4A24B736"/>
+    <w:lvl w:ilvl="0">
+      <w:start w:val="1"/>
+      <w:numFmt w:val="bullet"/>
+      <w:lvlText w:val=""/>
+      <w:lvlJc w:val="left"/>
+      <w:pPr>
+        <w:tabs>
+          <w:tab w:val="num" w:pos="720"/>
+        </w:tabs>
+        <w:ind w:left="720" w:hanging="360"/>
+      </w:pPr>
+      <w:rPr>
+        <w:rFonts w:ascii="Symbol" w:hAnsi="Symbol" w:hint="default"/>
+        <w:sz w:val="20"/>
+      </w:rPr>
+    </w:lvl>
+    <w:lvl w:ilvl="1" w:tentative="1">
+      <w:start w:val="1"/>
+      <w:numFmt w:val="bullet"/>
+      <w:lvlText w:val="o"/>
+      <w:lvlJc w:val="left"/>
+      <w:pPr>
+        <w:tabs>
+          <w:tab w:val="num" w:pos="1440"/>
+        </w:tabs>
+        <w:ind w:left="1440" w:hanging="360"/>
+      </w:pPr>
+      <w:rPr>
+        <w:rFonts w:ascii="Courier New" w:hAnsi="Courier New" w:hint="default"/>
+        <w:sz w:val="20"/>
+      </w:rPr>
+    </w:lvl>
+    <w:lvl w:ilvl="2" w:tentative="1">
+      <w:start w:val="1"/>
+      <w:numFmt w:val="bullet"/>
+      <w:lvlText w:val=""/>
+      <w:lvlJc w:val="left"/>
+      <w:pPr>
+        <w:tabs>
+          <w:tab w:val="num" w:pos="2160"/>
+        </w:tabs>
+        <w:ind w:left="2160" w:hanging="360"/>
+      </w:pPr>
+      <w:rPr>
+        <w:rFonts w:ascii="Wingdings" w:hAnsi="Wingdings" w:hint="default"/>
+        <w:sz w:val="20"/>
+      </w:rPr>
+    </w:lvl>
+    <w:lvl w:ilvl="3" w:tentative="1">
+      <w:start w:val="1"/>
+      <w:numFmt w:val="bullet"/>
+      <w:lvlText w:val=""/>
+      <w:lvlJc w:val="left"/>
+      <w:pPr>
+        <w:tabs>
+          <w:tab w:val="num" w:pos="2880"/>
+        </w:tabs>
+        <w:ind w:left="2880" w:hanging="360"/>
+      </w:pPr>
+      <w:rPr>
+        <w:rFonts w:ascii="Wingdings" w:hAnsi="Wingdings" w:hint="default"/>
+        <w:sz w:val="20"/>
+      </w:rPr>
+    </w:lvl>
+    <w:lvl w:ilvl="4" w:tentative="1">
+      <w:start w:val="1"/>
+      <w:numFmt w:val="bullet"/>
+      <w:lvlText w:val=""/>
+      <w:lvlJc w:val="left"/>
+      <w:pPr>
+        <w:tabs>
+          <w:tab w:val="num" w:pos="3600"/>
+        </w:tabs>
+        <w:ind w:left="3600" w:hanging="360"/>
+      </w:pPr>
+      <w:rPr>
+        <w:rFonts w:ascii="Wingdings" w:hAnsi="Wingdings" w:hint="default"/>
+        <w:sz w:val="20"/>
+      </w:rPr>
+    </w:lvl>
+    <w:lvl w:ilvl="5" w:tentative="1">
+      <w:start w:val="1"/>
+      <w:numFmt w:val="bullet"/>
+      <w:lvlText w:val=""/>
+      <w:lvlJc w:val="left"/>
+      <w:pPr>
+        <w:tabs>
+          <w:tab w:val="num" w:pos="4320"/>
+        </w:tabs>
+        <w:ind w:left="4320" w:hanging="360"/>
+      </w:pPr>
+      <w:rPr>
+        <w:rFonts w:ascii="Wingdings" w:hAnsi="Wingdings" w:hint="default"/>
+        <w:sz w:val="20"/>
+      </w:rPr>
+    </w:lvl>
+    <w:lvl w:ilvl="6" w:tentative="1">
+      <w:start w:val="1"/>
+      <w:numFmt w:val="bullet"/>
+      <w:lvlText w:val=""/>
+      <w:lvlJc w:val="left"/>
+      <w:pPr>
+        <w:tabs>
+          <w:tab w:val="num" w:pos="5040"/>
+        </w:tabs>
+        <w:ind w:left="5040" w:hanging="360"/>
+      </w:pPr>
+      <w:rPr>
+        <w:rFonts w:ascii="Wingdings" w:hAnsi="Wingdings" w:hint="default"/>
+        <w:sz w:val="20"/>
+      </w:rPr>
+    </w:lvl>
+    <w:lvl w:ilvl="7" w:tentative="1">
+      <w:start w:val="1"/>
+      <w:numFmt w:val="bullet"/>
+      <w:lvlText w:val=""/>
+      <w:lvlJc w:val="left"/>
+      <w:pPr>
+        <w:tabs>
+          <w:tab w:val="num" w:pos="5760"/>
+        </w:tabs>
+        <w:ind w:left="5760" w:hanging="360"/>
+      </w:pPr>
+      <w:rPr>
+        <w:rFonts w:ascii="Wingdings" w:hAnsi="Wingdings" w:hint="default"/>
+        <w:sz w:val="20"/>
+      </w:rPr>
+    </w:lvl>
+    <w:lvl w:ilvl="8" w:tentative="1">
+      <w:start w:val="1"/>
+      <w:numFmt w:val="bullet"/>
+      <w:lvlText w:val=""/>
+      <w:lvlJc w:val="left"/>
+      <w:pPr>
+        <w:tabs>
+          <w:tab w:val="num" w:pos="6480"/>
+        </w:tabs>
+        <w:ind w:left="6480" w:hanging="360"/>
+      </w:pPr>
+      <w:rPr>
+        <w:rFonts w:ascii="Wingdings" w:hAnsi="Wingdings" w:hint="default"/>
+        <w:sz w:val="20"/>
+      </w:rPr>
+    </w:lvl>
+  </w:abstractNum>
+  <w:abstractNum w:abstractNumId="13" w15:restartNumberingAfterBreak="0">
     <w:nsid w:val="1F750077"/>
     <w:multiLevelType w:val="multilevel"/>
     <w:tmpl w:val="EE480830"/>
@@ -8256,7 +8927,7 @@
       </w:rPr>
     </w:lvl>
   </w:abstractNum>
-  <w:abstractNum w:abstractNumId="13" w15:restartNumberingAfterBreak="0">
+  <w:abstractNum w:abstractNumId="14" w15:restartNumberingAfterBreak="0">
     <w:nsid w:val="20AF06EA"/>
     <w:multiLevelType w:val="multilevel"/>
     <w:tmpl w:val="C9E2A074"/>
@@ -8369,7 +9040,7 @@
       </w:rPr>
     </w:lvl>
   </w:abstractNum>
-  <w:abstractNum w:abstractNumId="14" w15:restartNumberingAfterBreak="0">
+  <w:abstractNum w:abstractNumId="15" w15:restartNumberingAfterBreak="0">
     <w:nsid w:val="20DB1E5C"/>
     <w:multiLevelType w:val="multilevel"/>
     <w:tmpl w:val="B2DE5F96"/>
@@ -8482,7 +9153,7 @@
       </w:rPr>
     </w:lvl>
   </w:abstractNum>
-  <w:abstractNum w:abstractNumId="15" w15:restartNumberingAfterBreak="0">
+  <w:abstractNum w:abstractNumId="16" w15:restartNumberingAfterBreak="0">
     <w:nsid w:val="20F76606"/>
     <w:multiLevelType w:val="multilevel"/>
     <w:tmpl w:val="64F0C5D0"/>
@@ -8595,7 +9266,7 @@
       </w:rPr>
     </w:lvl>
   </w:abstractNum>
-  <w:abstractNum w:abstractNumId="16" w15:restartNumberingAfterBreak="0">
+  <w:abstractNum w:abstractNumId="17" w15:restartNumberingAfterBreak="0">
     <w:nsid w:val="210159A9"/>
     <w:multiLevelType w:val="multilevel"/>
     <w:tmpl w:val="CB0AFBEE"/>
@@ -8708,7 +9379,7 @@
       </w:rPr>
     </w:lvl>
   </w:abstractNum>
-  <w:abstractNum w:abstractNumId="17" w15:restartNumberingAfterBreak="0">
+  <w:abstractNum w:abstractNumId="18" w15:restartNumberingAfterBreak="0">
     <w:nsid w:val="24086E53"/>
     <w:multiLevelType w:val="multilevel"/>
     <w:tmpl w:val="815E8992"/>
@@ -8821,7 +9492,7 @@
       </w:rPr>
     </w:lvl>
   </w:abstractNum>
-  <w:abstractNum w:abstractNumId="18" w15:restartNumberingAfterBreak="0">
+  <w:abstractNum w:abstractNumId="19" w15:restartNumberingAfterBreak="0">
     <w:nsid w:val="24D81B77"/>
     <w:multiLevelType w:val="multilevel"/>
     <w:tmpl w:val="BA6EBDDE"/>
@@ -8934,7 +9605,7 @@
       </w:rPr>
     </w:lvl>
   </w:abstractNum>
-  <w:abstractNum w:abstractNumId="19" w15:restartNumberingAfterBreak="0">
+  <w:abstractNum w:abstractNumId="20" w15:restartNumberingAfterBreak="0">
     <w:nsid w:val="29FA0BEA"/>
     <w:multiLevelType w:val="multilevel"/>
     <w:tmpl w:val="98821DB0"/>
@@ -9047,7 +9718,7 @@
       </w:rPr>
     </w:lvl>
   </w:abstractNum>
-  <w:abstractNum w:abstractNumId="20" w15:restartNumberingAfterBreak="0">
+  <w:abstractNum w:abstractNumId="21" w15:restartNumberingAfterBreak="0">
     <w:nsid w:val="2ACA4486"/>
     <w:multiLevelType w:val="multilevel"/>
     <w:tmpl w:val="0864386E"/>
@@ -9160,7 +9831,7 @@
       </w:rPr>
     </w:lvl>
   </w:abstractNum>
-  <w:abstractNum w:abstractNumId="21" w15:restartNumberingAfterBreak="0">
+  <w:abstractNum w:abstractNumId="22" w15:restartNumberingAfterBreak="0">
     <w:nsid w:val="36871505"/>
     <w:multiLevelType w:val="multilevel"/>
     <w:tmpl w:val="4E268AF4"/>
@@ -9273,7 +9944,7 @@
       </w:rPr>
     </w:lvl>
   </w:abstractNum>
-  <w:abstractNum w:abstractNumId="22" w15:restartNumberingAfterBreak="0">
+  <w:abstractNum w:abstractNumId="23" w15:restartNumberingAfterBreak="0">
     <w:nsid w:val="36FF1E82"/>
     <w:multiLevelType w:val="multilevel"/>
     <w:tmpl w:val="295896AA"/>
@@ -9386,7 +10057,7 @@
       </w:rPr>
     </w:lvl>
   </w:abstractNum>
-  <w:abstractNum w:abstractNumId="23" w15:restartNumberingAfterBreak="0">
+  <w:abstractNum w:abstractNumId="24" w15:restartNumberingAfterBreak="0">
     <w:nsid w:val="38AF6221"/>
     <w:multiLevelType w:val="multilevel"/>
     <w:tmpl w:val="A3D47366"/>
@@ -9499,7 +10170,7 @@
       </w:rPr>
     </w:lvl>
   </w:abstractNum>
-  <w:abstractNum w:abstractNumId="24" w15:restartNumberingAfterBreak="0">
+  <w:abstractNum w:abstractNumId="25" w15:restartNumberingAfterBreak="0">
     <w:nsid w:val="3BCC4E70"/>
     <w:multiLevelType w:val="multilevel"/>
     <w:tmpl w:val="B0623BE2"/>
@@ -9612,7 +10283,7 @@
       </w:rPr>
     </w:lvl>
   </w:abstractNum>
-  <w:abstractNum w:abstractNumId="25" w15:restartNumberingAfterBreak="0">
+  <w:abstractNum w:abstractNumId="26" w15:restartNumberingAfterBreak="0">
     <w:nsid w:val="3DC900FD"/>
     <w:multiLevelType w:val="multilevel"/>
     <w:tmpl w:val="2E945E26"/>
@@ -9725,7 +10396,7 @@
       </w:rPr>
     </w:lvl>
   </w:abstractNum>
-  <w:abstractNum w:abstractNumId="26" w15:restartNumberingAfterBreak="0">
+  <w:abstractNum w:abstractNumId="27" w15:restartNumberingAfterBreak="0">
     <w:nsid w:val="3E080AF1"/>
     <w:multiLevelType w:val="multilevel"/>
     <w:tmpl w:val="FC062798"/>
@@ -9838,7 +10509,7 @@
       </w:rPr>
     </w:lvl>
   </w:abstractNum>
-  <w:abstractNum w:abstractNumId="27" w15:restartNumberingAfterBreak="0">
+  <w:abstractNum w:abstractNumId="28" w15:restartNumberingAfterBreak="0">
     <w:nsid w:val="3E976760"/>
     <w:multiLevelType w:val="multilevel"/>
     <w:tmpl w:val="3CFE3EEA"/>
@@ -9951,7 +10622,7 @@
       </w:rPr>
     </w:lvl>
   </w:abstractNum>
-  <w:abstractNum w:abstractNumId="28" w15:restartNumberingAfterBreak="0">
+  <w:abstractNum w:abstractNumId="29" w15:restartNumberingAfterBreak="0">
     <w:nsid w:val="3F0E3CF2"/>
     <w:multiLevelType w:val="multilevel"/>
     <w:tmpl w:val="C59EE318"/>
@@ -10064,7 +10735,156 @@
       </w:rPr>
     </w:lvl>
   </w:abstractNum>
-  <w:abstractNum w:abstractNumId="29" w15:restartNumberingAfterBreak="0">
+  <w:abstractNum w:abstractNumId="30" w15:restartNumberingAfterBreak="0">
+    <w:nsid w:val="3FC47135"/>
+    <w:multiLevelType w:val="multilevel"/>
+    <w:tmpl w:val="9B4085D0"/>
+    <w:lvl w:ilvl="0">
+      <w:start w:val="1"/>
+      <w:numFmt w:val="bullet"/>
+      <w:lvlText w:val=""/>
+      <w:lvlJc w:val="left"/>
+      <w:pPr>
+        <w:tabs>
+          <w:tab w:val="num" w:pos="720"/>
+        </w:tabs>
+        <w:ind w:left="720" w:hanging="360"/>
+      </w:pPr>
+      <w:rPr>
+        <w:rFonts w:ascii="Symbol" w:hAnsi="Symbol" w:hint="default"/>
+        <w:sz w:val="20"/>
+      </w:rPr>
+    </w:lvl>
+    <w:lvl w:ilvl="1" w:tentative="1">
+      <w:start w:val="1"/>
+      <w:numFmt w:val="bullet"/>
+      <w:lvlText w:val="o"/>
+      <w:lvlJc w:val="left"/>
+      <w:pPr>
+        <w:tabs>
+          <w:tab w:val="num" w:pos="1440"/>
+        </w:tabs>
+        <w:ind w:left="1440" w:hanging="360"/>
+      </w:pPr>
+      <w:rPr>
+        <w:rFonts w:ascii="Courier New" w:hAnsi="Courier New" w:hint="default"/>
+        <w:sz w:val="20"/>
+      </w:rPr>
+    </w:lvl>
+    <w:lvl w:ilvl="2" w:tentative="1">
+      <w:start w:val="1"/>
+      <w:numFmt w:val="bullet"/>
+      <w:lvlText w:val=""/>
+      <w:lvlJc w:val="left"/>
+      <w:pPr>
+        <w:tabs>
+          <w:tab w:val="num" w:pos="2160"/>
+        </w:tabs>
+        <w:ind w:left="2160" w:hanging="360"/>
+      </w:pPr>
+      <w:rPr>
+        <w:rFonts w:ascii="Wingdings" w:hAnsi="Wingdings" w:hint="default"/>
+        <w:sz w:val="20"/>
+      </w:rPr>
+    </w:lvl>
+    <w:lvl w:ilvl="3" w:tentative="1">
+      <w:start w:val="1"/>
+      <w:numFmt w:val="bullet"/>
+      <w:lvlText w:val=""/>
+      <w:lvlJc w:val="left"/>
+      <w:pPr>
+        <w:tabs>
+          <w:tab w:val="num" w:pos="2880"/>
+        </w:tabs>
+        <w:ind w:left="2880" w:hanging="360"/>
+      </w:pPr>
+      <w:rPr>
+        <w:rFonts w:ascii="Wingdings" w:hAnsi="Wingdings" w:hint="default"/>
+        <w:sz w:val="20"/>
+      </w:rPr>
+    </w:lvl>
+    <w:lvl w:ilvl="4" w:tentative="1">
+      <w:start w:val="1"/>
+      <w:numFmt w:val="bullet"/>
+      <w:lvlText w:val=""/>
+      <w:lvlJc w:val="left"/>
+      <w:pPr>
+        <w:tabs>
+          <w:tab w:val="num" w:pos="3600"/>
+        </w:tabs>
+        <w:ind w:left="3600" w:hanging="360"/>
+      </w:pPr>
+      <w:rPr>
+        <w:rFonts w:ascii="Wingdings" w:hAnsi="Wingdings" w:hint="default"/>
+        <w:sz w:val="20"/>
+      </w:rPr>
+    </w:lvl>
+    <w:lvl w:ilvl="5" w:tentative="1">
+      <w:start w:val="1"/>
+      <w:numFmt w:val="bullet"/>
+      <w:lvlText w:val=""/>
+      <w:lvlJc w:val="left"/>
+      <w:pPr>
+        <w:tabs>
+          <w:tab w:val="num" w:pos="4320"/>
+        </w:tabs>
+        <w:ind w:left="4320" w:hanging="360"/>
+      </w:pPr>
+      <w:rPr>
+        <w:rFonts w:ascii="Wingdings" w:hAnsi="Wingdings" w:hint="default"/>
+        <w:sz w:val="20"/>
+      </w:rPr>
+    </w:lvl>
+    <w:lvl w:ilvl="6" w:tentative="1">
+      <w:start w:val="1"/>
+      <w:numFmt w:val="bullet"/>
+      <w:lvlText w:val=""/>
+      <w:lvlJc w:val="left"/>
+      <w:pPr>
+        <w:tabs>
+          <w:tab w:val="num" w:pos="5040"/>
+        </w:tabs>
+        <w:ind w:left="5040" w:hanging="360"/>
+      </w:pPr>
+      <w:rPr>
+        <w:rFonts w:ascii="Wingdings" w:hAnsi="Wingdings" w:hint="default"/>
+        <w:sz w:val="20"/>
+      </w:rPr>
+    </w:lvl>
+    <w:lvl w:ilvl="7" w:tentative="1">
+      <w:start w:val="1"/>
+      <w:numFmt w:val="bullet"/>
+      <w:lvlText w:val=""/>
+      <w:lvlJc w:val="left"/>
+      <w:pPr>
+        <w:tabs>
+          <w:tab w:val="num" w:pos="5760"/>
+        </w:tabs>
+        <w:ind w:left="5760" w:hanging="360"/>
+      </w:pPr>
+      <w:rPr>
+        <w:rFonts w:ascii="Wingdings" w:hAnsi="Wingdings" w:hint="default"/>
+        <w:sz w:val="20"/>
+      </w:rPr>
+    </w:lvl>
+    <w:lvl w:ilvl="8" w:tentative="1">
+      <w:start w:val="1"/>
+      <w:numFmt w:val="bullet"/>
+      <w:lvlText w:val=""/>
+      <w:lvlJc w:val="left"/>
+      <w:pPr>
+        <w:tabs>
+          <w:tab w:val="num" w:pos="6480"/>
+        </w:tabs>
+        <w:ind w:left="6480" w:hanging="360"/>
+      </w:pPr>
+      <w:rPr>
+        <w:rFonts w:ascii="Wingdings" w:hAnsi="Wingdings" w:hint="default"/>
+        <w:sz w:val="20"/>
+      </w:rPr>
+    </w:lvl>
+  </w:abstractNum>
+  <w:abstractNum w:abstractNumId="31" w15:restartNumberingAfterBreak="0">
     <w:nsid w:val="42D64509"/>
     <w:multiLevelType w:val="multilevel"/>
     <w:tmpl w:val="55DC534C"/>
@@ -10177,7 +10997,156 @@
       </w:rPr>
     </w:lvl>
   </w:abstractNum>
-  <w:abstractNum w:abstractNumId="30" w15:restartNumberingAfterBreak="0">
+  <w:abstractNum w:abstractNumId="32" w15:restartNumberingAfterBreak="0">
+    <w:nsid w:val="43183C38"/>
+    <w:multiLevelType w:val="multilevel"/>
+    <w:tmpl w:val="03D08E92"/>
+    <w:lvl w:ilvl="0">
+      <w:start w:val="1"/>
+      <w:numFmt w:val="bullet"/>
+      <w:lvlText w:val=""/>
+      <w:lvlJc w:val="left"/>
+      <w:pPr>
+        <w:tabs>
+          <w:tab w:val="num" w:pos="720"/>
+        </w:tabs>
+        <w:ind w:left="720" w:hanging="360"/>
+      </w:pPr>
+      <w:rPr>
+        <w:rFonts w:ascii="Symbol" w:hAnsi="Symbol" w:hint="default"/>
+        <w:sz w:val="20"/>
+      </w:rPr>
+    </w:lvl>
+    <w:lvl w:ilvl="1" w:tentative="1">
+      <w:start w:val="1"/>
+      <w:numFmt w:val="bullet"/>
+      <w:lvlText w:val="o"/>
+      <w:lvlJc w:val="left"/>
+      <w:pPr>
+        <w:tabs>
+          <w:tab w:val="num" w:pos="1440"/>
+        </w:tabs>
+        <w:ind w:left="1440" w:hanging="360"/>
+      </w:pPr>
+      <w:rPr>
+        <w:rFonts w:ascii="Courier New" w:hAnsi="Courier New" w:hint="default"/>
+        <w:sz w:val="20"/>
+      </w:rPr>
+    </w:lvl>
+    <w:lvl w:ilvl="2" w:tentative="1">
+      <w:start w:val="1"/>
+      <w:numFmt w:val="bullet"/>
+      <w:lvlText w:val=""/>
+      <w:lvlJc w:val="left"/>
+      <w:pPr>
+        <w:tabs>
+          <w:tab w:val="num" w:pos="2160"/>
+        </w:tabs>
+        <w:ind w:left="2160" w:hanging="360"/>
+      </w:pPr>
+      <w:rPr>
+        <w:rFonts w:ascii="Wingdings" w:hAnsi="Wingdings" w:hint="default"/>
+        <w:sz w:val="20"/>
+      </w:rPr>
+    </w:lvl>
+    <w:lvl w:ilvl="3" w:tentative="1">
+      <w:start w:val="1"/>
+      <w:numFmt w:val="bullet"/>
+      <w:lvlText w:val=""/>
+      <w:lvlJc w:val="left"/>
+      <w:pPr>
+        <w:tabs>
+          <w:tab w:val="num" w:pos="2880"/>
+        </w:tabs>
+        <w:ind w:left="2880" w:hanging="360"/>
+      </w:pPr>
+      <w:rPr>
+        <w:rFonts w:ascii="Wingdings" w:hAnsi="Wingdings" w:hint="default"/>
+        <w:sz w:val="20"/>
+      </w:rPr>
+    </w:lvl>
+    <w:lvl w:ilvl="4" w:tentative="1">
+      <w:start w:val="1"/>
+      <w:numFmt w:val="bullet"/>
+      <w:lvlText w:val=""/>
+      <w:lvlJc w:val="left"/>
+      <w:pPr>
+        <w:tabs>
+          <w:tab w:val="num" w:pos="3600"/>
+        </w:tabs>
+        <w:ind w:left="3600" w:hanging="360"/>
+      </w:pPr>
+      <w:rPr>
+        <w:rFonts w:ascii="Wingdings" w:hAnsi="Wingdings" w:hint="default"/>
+        <w:sz w:val="20"/>
+      </w:rPr>
+    </w:lvl>
+    <w:lvl w:ilvl="5" w:tentative="1">
+      <w:start w:val="1"/>
+      <w:numFmt w:val="bullet"/>
+      <w:lvlText w:val=""/>
+      <w:lvlJc w:val="left"/>
+      <w:pPr>
+        <w:tabs>
+          <w:tab w:val="num" w:pos="4320"/>
+        </w:tabs>
+        <w:ind w:left="4320" w:hanging="360"/>
+      </w:pPr>
+      <w:rPr>
+        <w:rFonts w:ascii="Wingdings" w:hAnsi="Wingdings" w:hint="default"/>
+        <w:sz w:val="20"/>
+      </w:rPr>
+    </w:lvl>
+    <w:lvl w:ilvl="6" w:tentative="1">
+      <w:start w:val="1"/>
+      <w:numFmt w:val="bullet"/>
+      <w:lvlText w:val=""/>
+      <w:lvlJc w:val="left"/>
+      <w:pPr>
+        <w:tabs>
+          <w:tab w:val="num" w:pos="5040"/>
+        </w:tabs>
+        <w:ind w:left="5040" w:hanging="360"/>
+      </w:pPr>
+      <w:rPr>
+        <w:rFonts w:ascii="Wingdings" w:hAnsi="Wingdings" w:hint="default"/>
+        <w:sz w:val="20"/>
+      </w:rPr>
+    </w:lvl>
+    <w:lvl w:ilvl="7" w:tentative="1">
+      <w:start w:val="1"/>
+      <w:numFmt w:val="bullet"/>
+      <w:lvlText w:val=""/>
+      <w:lvlJc w:val="left"/>
+      <w:pPr>
+        <w:tabs>
+          <w:tab w:val="num" w:pos="5760"/>
+        </w:tabs>
+        <w:ind w:left="5760" w:hanging="360"/>
+      </w:pPr>
+      <w:rPr>
+        <w:rFonts w:ascii="Wingdings" w:hAnsi="Wingdings" w:hint="default"/>
+        <w:sz w:val="20"/>
+      </w:rPr>
+    </w:lvl>
+    <w:lvl w:ilvl="8" w:tentative="1">
+      <w:start w:val="1"/>
+      <w:numFmt w:val="bullet"/>
+      <w:lvlText w:val=""/>
+      <w:lvlJc w:val="left"/>
+      <w:pPr>
+        <w:tabs>
+          <w:tab w:val="num" w:pos="6480"/>
+        </w:tabs>
+        <w:ind w:left="6480" w:hanging="360"/>
+      </w:pPr>
+      <w:rPr>
+        <w:rFonts w:ascii="Wingdings" w:hAnsi="Wingdings" w:hint="default"/>
+        <w:sz w:val="20"/>
+      </w:rPr>
+    </w:lvl>
+  </w:abstractNum>
+  <w:abstractNum w:abstractNumId="33" w15:restartNumberingAfterBreak="0">
     <w:nsid w:val="43F54207"/>
     <w:multiLevelType w:val="multilevel"/>
     <w:tmpl w:val="71EE1F4C"/>
@@ -10290,7 +11259,7 @@
       </w:rPr>
     </w:lvl>
   </w:abstractNum>
-  <w:abstractNum w:abstractNumId="31" w15:restartNumberingAfterBreak="0">
+  <w:abstractNum w:abstractNumId="34" w15:restartNumberingAfterBreak="0">
     <w:nsid w:val="46240A4D"/>
     <w:multiLevelType w:val="multilevel"/>
     <w:tmpl w:val="D73E1F0A"/>
@@ -10403,7 +11372,7 @@
       </w:rPr>
     </w:lvl>
   </w:abstractNum>
-  <w:abstractNum w:abstractNumId="32" w15:restartNumberingAfterBreak="0">
+  <w:abstractNum w:abstractNumId="35" w15:restartNumberingAfterBreak="0">
     <w:nsid w:val="467C45A1"/>
     <w:multiLevelType w:val="multilevel"/>
     <w:tmpl w:val="D94CDF86"/>
@@ -10516,7 +11485,7 @@
       </w:rPr>
     </w:lvl>
   </w:abstractNum>
-  <w:abstractNum w:abstractNumId="33" w15:restartNumberingAfterBreak="0">
+  <w:abstractNum w:abstractNumId="36" w15:restartNumberingAfterBreak="0">
     <w:nsid w:val="4D7008B4"/>
     <w:multiLevelType w:val="multilevel"/>
     <w:tmpl w:val="10CA7B42"/>
@@ -10629,7 +11598,7 @@
       </w:rPr>
     </w:lvl>
   </w:abstractNum>
-  <w:abstractNum w:abstractNumId="34" w15:restartNumberingAfterBreak="0">
+  <w:abstractNum w:abstractNumId="37" w15:restartNumberingAfterBreak="0">
     <w:nsid w:val="4E68310E"/>
     <w:multiLevelType w:val="multilevel"/>
     <w:tmpl w:val="621AFC68"/>
@@ -10742,7 +11711,7 @@
       </w:rPr>
     </w:lvl>
   </w:abstractNum>
-  <w:abstractNum w:abstractNumId="35" w15:restartNumberingAfterBreak="0">
+  <w:abstractNum w:abstractNumId="38" w15:restartNumberingAfterBreak="0">
     <w:nsid w:val="4E974BE0"/>
     <w:multiLevelType w:val="multilevel"/>
     <w:tmpl w:val="195A08BA"/>
@@ -10855,7 +11824,7 @@
       </w:rPr>
     </w:lvl>
   </w:abstractNum>
-  <w:abstractNum w:abstractNumId="36" w15:restartNumberingAfterBreak="0">
+  <w:abstractNum w:abstractNumId="39" w15:restartNumberingAfterBreak="0">
     <w:nsid w:val="4EAB3CE4"/>
     <w:multiLevelType w:val="multilevel"/>
     <w:tmpl w:val="8340B112"/>
@@ -10968,7 +11937,7 @@
       </w:rPr>
     </w:lvl>
   </w:abstractNum>
-  <w:abstractNum w:abstractNumId="37" w15:restartNumberingAfterBreak="0">
+  <w:abstractNum w:abstractNumId="40" w15:restartNumberingAfterBreak="0">
     <w:nsid w:val="4EC93A27"/>
     <w:multiLevelType w:val="multilevel"/>
     <w:tmpl w:val="4482A178"/>
@@ -11081,7 +12050,7 @@
       </w:rPr>
     </w:lvl>
   </w:abstractNum>
-  <w:abstractNum w:abstractNumId="38" w15:restartNumberingAfterBreak="0">
+  <w:abstractNum w:abstractNumId="41" w15:restartNumberingAfterBreak="0">
     <w:nsid w:val="4F9C5642"/>
     <w:multiLevelType w:val="multilevel"/>
     <w:tmpl w:val="C9DEF442"/>
@@ -11194,7 +12163,7 @@
       </w:rPr>
     </w:lvl>
   </w:abstractNum>
-  <w:abstractNum w:abstractNumId="39" w15:restartNumberingAfterBreak="0">
+  <w:abstractNum w:abstractNumId="42" w15:restartNumberingAfterBreak="0">
     <w:nsid w:val="517653D8"/>
     <w:multiLevelType w:val="multilevel"/>
     <w:tmpl w:val="75629BA2"/>
@@ -11307,7 +12276,7 @@
       </w:rPr>
     </w:lvl>
   </w:abstractNum>
-  <w:abstractNum w:abstractNumId="40" w15:restartNumberingAfterBreak="0">
+  <w:abstractNum w:abstractNumId="43" w15:restartNumberingAfterBreak="0">
     <w:nsid w:val="53AC393D"/>
     <w:multiLevelType w:val="multilevel"/>
     <w:tmpl w:val="2B8281BC"/>
@@ -11420,7 +12389,7 @@
       </w:rPr>
     </w:lvl>
   </w:abstractNum>
-  <w:abstractNum w:abstractNumId="41" w15:restartNumberingAfterBreak="0">
+  <w:abstractNum w:abstractNumId="44" w15:restartNumberingAfterBreak="0">
     <w:nsid w:val="56000953"/>
     <w:multiLevelType w:val="multilevel"/>
     <w:tmpl w:val="EA1CEEF6"/>
@@ -11533,7 +12502,7 @@
       </w:rPr>
     </w:lvl>
   </w:abstractNum>
-  <w:abstractNum w:abstractNumId="42" w15:restartNumberingAfterBreak="0">
+  <w:abstractNum w:abstractNumId="45" w15:restartNumberingAfterBreak="0">
     <w:nsid w:val="56622566"/>
     <w:multiLevelType w:val="multilevel"/>
     <w:tmpl w:val="DFC0899E"/>
@@ -11646,7 +12615,7 @@
       </w:rPr>
     </w:lvl>
   </w:abstractNum>
-  <w:abstractNum w:abstractNumId="43" w15:restartNumberingAfterBreak="0">
+  <w:abstractNum w:abstractNumId="46" w15:restartNumberingAfterBreak="0">
     <w:nsid w:val="571F0FB4"/>
     <w:multiLevelType w:val="hybridMultilevel"/>
     <w:tmpl w:val="1F9AD4F6"/>
@@ -11759,7 +12728,7 @@
       </w:rPr>
     </w:lvl>
   </w:abstractNum>
-  <w:abstractNum w:abstractNumId="44" w15:restartNumberingAfterBreak="0">
+  <w:abstractNum w:abstractNumId="47" w15:restartNumberingAfterBreak="0">
     <w:nsid w:val="592B0940"/>
     <w:multiLevelType w:val="multilevel"/>
     <w:tmpl w:val="1CC4FDE2"/>
@@ -11872,7 +12841,7 @@
       </w:rPr>
     </w:lvl>
   </w:abstractNum>
-  <w:abstractNum w:abstractNumId="45" w15:restartNumberingAfterBreak="0">
+  <w:abstractNum w:abstractNumId="48" w15:restartNumberingAfterBreak="0">
     <w:nsid w:val="5D7D4D44"/>
     <w:multiLevelType w:val="multilevel"/>
     <w:tmpl w:val="F978029C"/>
@@ -11985,7 +12954,7 @@
       </w:rPr>
     </w:lvl>
   </w:abstractNum>
-  <w:abstractNum w:abstractNumId="46" w15:restartNumberingAfterBreak="0">
+  <w:abstractNum w:abstractNumId="49" w15:restartNumberingAfterBreak="0">
     <w:nsid w:val="5F917CC1"/>
     <w:multiLevelType w:val="multilevel"/>
     <w:tmpl w:val="9460A296"/>
@@ -12098,7 +13067,7 @@
       </w:rPr>
     </w:lvl>
   </w:abstractNum>
-  <w:abstractNum w:abstractNumId="47" w15:restartNumberingAfterBreak="0">
+  <w:abstractNum w:abstractNumId="50" w15:restartNumberingAfterBreak="0">
     <w:nsid w:val="60501B72"/>
     <w:multiLevelType w:val="multilevel"/>
     <w:tmpl w:val="139E0F26"/>
@@ -12211,7 +13180,7 @@
       </w:rPr>
     </w:lvl>
   </w:abstractNum>
-  <w:abstractNum w:abstractNumId="48" w15:restartNumberingAfterBreak="0">
+  <w:abstractNum w:abstractNumId="51" w15:restartNumberingAfterBreak="0">
     <w:nsid w:val="64236E23"/>
     <w:multiLevelType w:val="multilevel"/>
     <w:tmpl w:val="04EABD70"/>
@@ -12324,7 +13293,7 @@
       </w:rPr>
     </w:lvl>
   </w:abstractNum>
-  <w:abstractNum w:abstractNumId="49" w15:restartNumberingAfterBreak="0">
+  <w:abstractNum w:abstractNumId="52" w15:restartNumberingAfterBreak="0">
     <w:nsid w:val="6B7F2DF7"/>
     <w:multiLevelType w:val="multilevel"/>
     <w:tmpl w:val="1FFC8CC2"/>
@@ -12437,7 +13406,7 @@
       </w:rPr>
     </w:lvl>
   </w:abstractNum>
-  <w:abstractNum w:abstractNumId="50" w15:restartNumberingAfterBreak="0">
+  <w:abstractNum w:abstractNumId="53" w15:restartNumberingAfterBreak="0">
     <w:nsid w:val="6F880D97"/>
     <w:multiLevelType w:val="multilevel"/>
     <w:tmpl w:val="FD2643B8"/>
@@ -12550,7 +13519,7 @@
       </w:rPr>
     </w:lvl>
   </w:abstractNum>
-  <w:abstractNum w:abstractNumId="51" w15:restartNumberingAfterBreak="0">
+  <w:abstractNum w:abstractNumId="54" w15:restartNumberingAfterBreak="0">
     <w:nsid w:val="706F2004"/>
     <w:multiLevelType w:val="multilevel"/>
     <w:tmpl w:val="C42447F0"/>
@@ -12663,7 +13632,7 @@
       </w:rPr>
     </w:lvl>
   </w:abstractNum>
-  <w:abstractNum w:abstractNumId="52" w15:restartNumberingAfterBreak="0">
+  <w:abstractNum w:abstractNumId="55" w15:restartNumberingAfterBreak="0">
     <w:nsid w:val="70B82312"/>
     <w:multiLevelType w:val="multilevel"/>
     <w:tmpl w:val="3008E95E"/>
@@ -12776,7 +13745,7 @@
       </w:rPr>
     </w:lvl>
   </w:abstractNum>
-  <w:abstractNum w:abstractNumId="53" w15:restartNumberingAfterBreak="0">
+  <w:abstractNum w:abstractNumId="56" w15:restartNumberingAfterBreak="0">
     <w:nsid w:val="78104562"/>
     <w:multiLevelType w:val="multilevel"/>
     <w:tmpl w:val="F9A4C142"/>
@@ -12889,7 +13858,7 @@
       </w:rPr>
     </w:lvl>
   </w:abstractNum>
-  <w:abstractNum w:abstractNumId="54" w15:restartNumberingAfterBreak="0">
+  <w:abstractNum w:abstractNumId="57" w15:restartNumberingAfterBreak="0">
     <w:nsid w:val="78E965E2"/>
     <w:multiLevelType w:val="multilevel"/>
     <w:tmpl w:val="95F8BA28"/>
@@ -13002,7 +13971,7 @@
       </w:rPr>
     </w:lvl>
   </w:abstractNum>
-  <w:abstractNum w:abstractNumId="55" w15:restartNumberingAfterBreak="0">
+  <w:abstractNum w:abstractNumId="58" w15:restartNumberingAfterBreak="0">
     <w:nsid w:val="7B1772F4"/>
     <w:multiLevelType w:val="multilevel"/>
     <w:tmpl w:val="B50C0422"/>
@@ -13115,7 +14084,7 @@
       </w:rPr>
     </w:lvl>
   </w:abstractNum>
-  <w:abstractNum w:abstractNumId="56" w15:restartNumberingAfterBreak="0">
+  <w:abstractNum w:abstractNumId="59" w15:restartNumberingAfterBreak="0">
     <w:nsid w:val="7BA24F71"/>
     <w:multiLevelType w:val="multilevel"/>
     <w:tmpl w:val="BAB692B2"/>
@@ -13228,7 +14197,7 @@
       </w:rPr>
     </w:lvl>
   </w:abstractNum>
-  <w:abstractNum w:abstractNumId="57" w15:restartNumberingAfterBreak="0">
+  <w:abstractNum w:abstractNumId="60" w15:restartNumberingAfterBreak="0">
     <w:nsid w:val="7FC57D13"/>
     <w:multiLevelType w:val="multilevel"/>
     <w:tmpl w:val="33C8CF32"/>
@@ -13342,25 +14311,25 @@
     </w:lvl>
   </w:abstractNum>
   <w:num w:numId="1" w16cid:durableId="1158616525">
-    <w:abstractNumId w:val="25"/>
+    <w:abstractNumId w:val="26"/>
   </w:num>
   <w:num w:numId="2" w16cid:durableId="1211453905">
-    <w:abstractNumId w:val="49"/>
+    <w:abstractNumId w:val="52"/>
   </w:num>
   <w:num w:numId="3" w16cid:durableId="1174804055">
     <w:abstractNumId w:val="4"/>
   </w:num>
   <w:num w:numId="4" w16cid:durableId="1107775982">
-    <w:abstractNumId w:val="46"/>
+    <w:abstractNumId w:val="49"/>
   </w:num>
   <w:num w:numId="5" w16cid:durableId="813565612">
-    <w:abstractNumId w:val="52"/>
+    <w:abstractNumId w:val="55"/>
   </w:num>
   <w:num w:numId="6" w16cid:durableId="1190874044">
-    <w:abstractNumId w:val="20"/>
+    <w:abstractNumId w:val="21"/>
   </w:num>
   <w:num w:numId="7" w16cid:durableId="965041463">
-    <w:abstractNumId w:val="40"/>
+    <w:abstractNumId w:val="43"/>
   </w:num>
   <w:num w:numId="8" w16cid:durableId="1076511128">
     <w:abstractNumId w:val="8"/>
@@ -13369,61 +14338,61 @@
     <w:abstractNumId w:val="7"/>
   </w:num>
   <w:num w:numId="10" w16cid:durableId="953753539">
-    <w:abstractNumId w:val="28"/>
+    <w:abstractNumId w:val="29"/>
   </w:num>
   <w:num w:numId="11" w16cid:durableId="1286693986">
     <w:abstractNumId w:val="5"/>
   </w:num>
   <w:num w:numId="12" w16cid:durableId="1716006865">
-    <w:abstractNumId w:val="12"/>
+    <w:abstractNumId w:val="13"/>
   </w:num>
   <w:num w:numId="13" w16cid:durableId="1858032353">
     <w:abstractNumId w:val="11"/>
   </w:num>
   <w:num w:numId="14" w16cid:durableId="1152328103">
-    <w:abstractNumId w:val="39"/>
+    <w:abstractNumId w:val="42"/>
   </w:num>
   <w:num w:numId="15" w16cid:durableId="792476591">
-    <w:abstractNumId w:val="35"/>
+    <w:abstractNumId w:val="38"/>
   </w:num>
   <w:num w:numId="16" w16cid:durableId="1220097336">
-    <w:abstractNumId w:val="34"/>
+    <w:abstractNumId w:val="37"/>
   </w:num>
   <w:num w:numId="17" w16cid:durableId="309597416">
-    <w:abstractNumId w:val="53"/>
+    <w:abstractNumId w:val="56"/>
   </w:num>
   <w:num w:numId="18" w16cid:durableId="199173519">
-    <w:abstractNumId w:val="30"/>
+    <w:abstractNumId w:val="33"/>
   </w:num>
   <w:num w:numId="19" w16cid:durableId="1752582207">
     <w:abstractNumId w:val="6"/>
   </w:num>
   <w:num w:numId="20" w16cid:durableId="1018966015">
-    <w:abstractNumId w:val="50"/>
+    <w:abstractNumId w:val="53"/>
   </w:num>
   <w:num w:numId="21" w16cid:durableId="809052674">
-    <w:abstractNumId w:val="48"/>
+    <w:abstractNumId w:val="51"/>
   </w:num>
   <w:num w:numId="22" w16cid:durableId="962887205">
-    <w:abstractNumId w:val="27"/>
+    <w:abstractNumId w:val="28"/>
   </w:num>
   <w:num w:numId="23" w16cid:durableId="1736656827">
-    <w:abstractNumId w:val="23"/>
+    <w:abstractNumId w:val="24"/>
   </w:num>
   <w:num w:numId="24" w16cid:durableId="361630605">
-    <w:abstractNumId w:val="32"/>
+    <w:abstractNumId w:val="35"/>
   </w:num>
   <w:num w:numId="25" w16cid:durableId="520780204">
     <w:abstractNumId w:val="0"/>
   </w:num>
   <w:num w:numId="26" w16cid:durableId="1576865057">
-    <w:abstractNumId w:val="36"/>
+    <w:abstractNumId w:val="39"/>
   </w:num>
   <w:num w:numId="27" w16cid:durableId="1073623539">
-    <w:abstractNumId w:val="55"/>
+    <w:abstractNumId w:val="58"/>
   </w:num>
   <w:num w:numId="28" w16cid:durableId="715852365">
-    <w:abstractNumId w:val="45"/>
+    <w:abstractNumId w:val="48"/>
   </w:num>
   <w:num w:numId="29" w16cid:durableId="43993993">
     <w:abstractNumId w:val="1"/>
@@ -13432,89 +14401,99 @@
     <w:abstractNumId w:val="3"/>
   </w:num>
   <w:num w:numId="31" w16cid:durableId="2106606297">
-    <w:abstractNumId w:val="15"/>
+    <w:abstractNumId w:val="16"/>
   </w:num>
   <w:num w:numId="32" w16cid:durableId="921837056">
     <w:abstractNumId w:val="9"/>
   </w:num>
   <w:num w:numId="33" w16cid:durableId="1102578293">
-    <w:abstractNumId w:val="18"/>
+    <w:abstractNumId w:val="19"/>
   </w:num>
   <w:num w:numId="34" w16cid:durableId="2011593867">
-    <w:abstractNumId w:val="51"/>
+    <w:abstractNumId w:val="54"/>
   </w:num>
   <w:num w:numId="35" w16cid:durableId="1727872397">
-    <w:abstractNumId w:val="37"/>
+    <w:abstractNumId w:val="40"/>
   </w:num>
   <w:num w:numId="36" w16cid:durableId="2012948099">
-    <w:abstractNumId w:val="33"/>
+    <w:abstractNumId w:val="36"/>
   </w:num>
   <w:num w:numId="37" w16cid:durableId="800194744">
-    <w:abstractNumId w:val="13"/>
+    <w:abstractNumId w:val="14"/>
   </w:num>
   <w:num w:numId="38" w16cid:durableId="1722286129">
-    <w:abstractNumId w:val="54"/>
+    <w:abstractNumId w:val="57"/>
   </w:num>
   <w:num w:numId="39" w16cid:durableId="480465191">
-    <w:abstractNumId w:val="29"/>
+    <w:abstractNumId w:val="31"/>
   </w:num>
   <w:num w:numId="40" w16cid:durableId="1321883787">
-    <w:abstractNumId w:val="26"/>
+    <w:abstractNumId w:val="27"/>
   </w:num>
   <w:num w:numId="41" w16cid:durableId="1381901794">
-    <w:abstractNumId w:val="47"/>
+    <w:abstractNumId w:val="50"/>
   </w:num>
   <w:num w:numId="42" w16cid:durableId="779766022">
-    <w:abstractNumId w:val="41"/>
+    <w:abstractNumId w:val="44"/>
   </w:num>
   <w:num w:numId="43" w16cid:durableId="769740843">
-    <w:abstractNumId w:val="57"/>
+    <w:abstractNumId w:val="60"/>
   </w:num>
   <w:num w:numId="44" w16cid:durableId="735399071">
     <w:abstractNumId w:val="10"/>
   </w:num>
   <w:num w:numId="45" w16cid:durableId="746921349">
-    <w:abstractNumId w:val="42"/>
+    <w:abstractNumId w:val="45"/>
   </w:num>
   <w:num w:numId="46" w16cid:durableId="875047842">
-    <w:abstractNumId w:val="16"/>
+    <w:abstractNumId w:val="17"/>
   </w:num>
   <w:num w:numId="47" w16cid:durableId="338123494">
-    <w:abstractNumId w:val="14"/>
+    <w:abstractNumId w:val="15"/>
   </w:num>
   <w:num w:numId="48" w16cid:durableId="1446191287">
-    <w:abstractNumId w:val="44"/>
+    <w:abstractNumId w:val="47"/>
   </w:num>
   <w:num w:numId="49" w16cid:durableId="1183857224">
-    <w:abstractNumId w:val="22"/>
+    <w:abstractNumId w:val="23"/>
   </w:num>
   <w:num w:numId="50" w16cid:durableId="1454136709">
-    <w:abstractNumId w:val="38"/>
+    <w:abstractNumId w:val="41"/>
   </w:num>
   <w:num w:numId="51" w16cid:durableId="513499833">
-    <w:abstractNumId w:val="19"/>
+    <w:abstractNumId w:val="20"/>
   </w:num>
   <w:num w:numId="52" w16cid:durableId="636184090">
-    <w:abstractNumId w:val="56"/>
+    <w:abstractNumId w:val="59"/>
   </w:num>
   <w:num w:numId="53" w16cid:durableId="151874023">
-    <w:abstractNumId w:val="24"/>
+    <w:abstractNumId w:val="25"/>
   </w:num>
   <w:num w:numId="54" w16cid:durableId="811679108">
-    <w:abstractNumId w:val="31"/>
+    <w:abstractNumId w:val="34"/>
   </w:num>
   <w:num w:numId="55" w16cid:durableId="89350720">
     <w:abstractNumId w:val="2"/>
   </w:num>
   <w:num w:numId="56" w16cid:durableId="1357731126">
-    <w:abstractNumId w:val="21"/>
+    <w:abstractNumId w:val="22"/>
   </w:num>
   <w:num w:numId="57" w16cid:durableId="1486362128">
-    <w:abstractNumId w:val="17"/>
+    <w:abstractNumId w:val="18"/>
   </w:num>
   <w:num w:numId="58" w16cid:durableId="470900680">
-    <w:abstractNumId w:val="43"/>
+    <w:abstractNumId w:val="46"/>
   </w:num>
+  <w:num w:numId="59" w16cid:durableId="476530110">
+    <w:abstractNumId w:val="12"/>
+  </w:num>
+  <w:num w:numId="60" w16cid:durableId="242380108">
+    <w:abstractNumId w:val="30"/>
+  </w:num>
+  <w:num w:numId="61" w16cid:durableId="2083289039">
+    <w:abstractNumId w:val="32"/>
+  </w:num>
+  <w:numIdMacAtCleanup w:val="61"/>
 </w:numbering>
 </file>
 
@@ -14111,6 +15090,23 @@
       <w:contextualSpacing/>
     </w:pPr>
   </w:style>
+  <w:style w:type="paragraph" w:styleId="NormalWeb">
+    <w:name w:val="Normal (Web)"/>
+    <w:basedOn w:val="Normal"/>
+    <w:uiPriority w:val="99"/>
+    <w:semiHidden/>
+    <w:unhideWhenUsed/>
+    <w:rsid w:val="000B346B"/>
+    <w:pPr>
+      <w:spacing w:before="100" w:beforeAutospacing="1" w:after="100" w:afterAutospacing="1" w:line="240" w:lineRule="auto"/>
+    </w:pPr>
+    <w:rPr>
+      <w:rFonts w:ascii="Times New Roman" w:eastAsia="Times New Roman" w:hAnsi="Times New Roman" w:cs="Times New Roman"/>
+      <w:sz w:val="24"/>
+      <w:szCs w:val="24"/>
+      <w:lang w:val="en-US"/>
+    </w:rPr>
+  </w:style>
 </w:styles>
 </file>
 

</xml_diff>